<commit_message>
feat: update Dodona Learning Path overview with structured content and anxiety reduction strategies
</commit_message>
<xml_diff>
--- a/Dodona-Learning-Path/Dodona_Learning_Path_Overview.docx
+++ b/Dodona-Learning-Path/Dodona_Learning_Path_Overview.docx
@@ -12,6 +12,46 @@
           <w:color w:val="000000"/>
         </w:rPr>
         <w:t>Dodona Learning Path: Pedagogical &amp; Technical Overview</w:t>
+      </w:r>
+    </w:p>
+    <w:p>
+      <w:pPr>
+        <w:pStyle w:val="Heading1"/>
+      </w:pPr>
+      <w:r>
+        <w:rPr>
+          <w:rFonts w:ascii="Times New Roman" w:hAnsi="Times New Roman"/>
+          <w:color w:val="000000"/>
+        </w:rPr>
+        <w:t>Table of Contents</w:t>
+      </w:r>
+    </w:p>
+    <w:p>
+      <w:pPr>
+        <w:pStyle w:val="ListNumber"/>
+      </w:pPr>
+      <w:r>
+        <w:t>[Overview of Learning Goals and Student Needs](#1-overview-of-learning-goals-and-student-needs)</w:t>
+      </w:r>
+    </w:p>
+    <w:p>
+      <w:r>
+        <w:t>2. [Bloom's Taxonomy Alignment](#2-blooms-taxonomy-alignment)</w:t>
+      </w:r>
+    </w:p>
+    <w:p>
+      <w:r>
+        <w:t>3. [Learning Design Strategies](#3-learning-design-strategies)</w:t>
+      </w:r>
+    </w:p>
+    <w:p>
+      <w:r>
+        <w:t>4. [Example Question Elements](#4-example-question-elements)</w:t>
+      </w:r>
+    </w:p>
+    <w:p>
+      <w:r>
+        <w:t>5. [Annotated Screenshots](#5-annotated-screenshots)</w:t>
       </w:r>
     </w:p>
     <w:p>
@@ -40,7 +80,7 @@
     </w:p>
     <w:p>
       <w:r>
-        <w:t>Criminology students typically come from a social science orientation with limited mathematical background. They approach statistics not as abstract mathematical concepts but as practical tools for understanding crime data and social phenomena. These students are often more interested in the application and interpretation of statistical methods within their field rather than theoretical mathematical foundations.</w:t>
+        <w:t>Criminology students typically come from a social science orientation with limited mathematical background. They approach statistics not as abstract mathematical concepts but as practical tools for understanding crime data and social phenomena. These students are often more interested in the application and interpretation of statistical methods within their field rather than theoretical mathematical foundations. Additionally, many criminology students experience statistics anxiety, which can create barriers to learning and decrease confidence in their analytical abilities. This anxiety often stems from previous negative experiences with mathematics or perceived lack of quantitative skills.</w:t>
       </w:r>
     </w:p>
     <w:p>
@@ -176,7 +216,7 @@
         <w:pStyle w:val="ListBullet"/>
       </w:pPr>
       <w:r>
-        <w:t>Cognitive Progression: Building from recall to complex applications, boosting confidence and competence.</w:t>
+        <w:t>**Cognitive Progression**: Building from recall to complex applications, boosting confidence and competence</w:t>
       </w:r>
     </w:p>
     <w:p>
@@ -184,7 +224,7 @@
         <w:pStyle w:val="ListBullet"/>
       </w:pPr>
       <w:r>
-        <w:t>Transfer of Knowledge: Requiring practical application of concepts in criminological contexts.</w:t>
+        <w:t>**Transfer of Knowledge**: Requiring practical application of concepts in criminological contexts</w:t>
       </w:r>
     </w:p>
     <w:p>
@@ -192,7 +232,7 @@
         <w:pStyle w:val="ListBullet"/>
       </w:pPr>
       <w:r>
-        <w:t>Metacognitive Development: Encouraging reflection on thinking processes at higher levels.</w:t>
+        <w:t>**Metacognitive Development**: Encouraging reflection on thinking processes at higher levels</w:t>
       </w:r>
     </w:p>
     <w:p>
@@ -200,7 +240,7 @@
         <w:pStyle w:val="ListBullet"/>
       </w:pPr>
       <w:r>
-        <w:t>Comprehensive Understanding: Ensuring engagement across all cognitive levels for a holistic grasp.</w:t>
+        <w:t>**Comprehensive Understanding**: Ensuring engagement across all cognitive levels for a holistic grasp</w:t>
       </w:r>
     </w:p>
     <w:p>
@@ -1101,7 +1141,7 @@
           <w:rFonts w:ascii="Times New Roman" w:hAnsi="Times New Roman"/>
           <w:color w:val="000000"/>
         </w:rPr>
-        <w:t>3. Scaffolding Techniques &amp; Bloom's Alignment</w:t>
+        <w:t>3. Learning Design Strategies</w:t>
       </w:r>
     </w:p>
     <w:p>
@@ -1131,7 +1171,7 @@
         <w:pStyle w:val="ListBullet"/>
       </w:pPr>
       <w:r>
-        <w:t>Concept Reinforcement: e.g., mean vs. median</w:t>
+        <w:t>**Concept Reinforcement**: e.g., mean vs. median</w:t>
       </w:r>
     </w:p>
     <w:p>
@@ -1139,7 +1179,7 @@
         <w:pStyle w:val="ListBullet"/>
       </w:pPr>
       <w:r>
-        <w:t>Calculation Tasks: e.g., chi-square, regression</w:t>
+        <w:t>**Calculation Tasks**: e.g., chi-square, regression</w:t>
       </w:r>
     </w:p>
     <w:p>
@@ -1147,7 +1187,7 @@
         <w:pStyle w:val="ListBullet"/>
       </w:pPr>
       <w:r>
-        <w:t>Diagnostic Reasoning: e.g., outlier influence, correlation vs. causality</w:t>
+        <w:t>**Diagnostic Reasoning**: e.g., outlier influence, correlation vs. causality</w:t>
       </w:r>
     </w:p>
     <w:p>
@@ -1155,7 +1195,7 @@
         <w:pStyle w:val="ListBullet"/>
       </w:pPr>
       <w:r>
-        <w:t>Design/Decision-making: e.g., choosing visuals, constructing surveys</w:t>
+        <w:t>**Design/Decision-making**: e.g., choosing visuals, constructing surveys</w:t>
       </w:r>
     </w:p>
     <w:p>
@@ -1175,7 +1215,7 @@
         <w:pStyle w:val="ListBullet"/>
       </w:pPr>
       <w:r>
-        <w:t>Conceptual Prompts: Short reminders of key ideas without revealing the answer</w:t>
+        <w:t>**Conceptual Prompts**: Short reminders of key ideas without revealing the answer</w:t>
       </w:r>
     </w:p>
     <w:p>
@@ -1183,7 +1223,7 @@
         <w:pStyle w:val="ListBullet"/>
       </w:pPr>
       <w:r>
-        <w:t>Strategic Questions: Sub-questions that guide thinking</w:t>
+        <w:t>**Strategic Questions**: Sub-questions that guide thinking</w:t>
       </w:r>
     </w:p>
     <w:p>
@@ -1191,7 +1231,7 @@
         <w:pStyle w:val="ListBullet"/>
       </w:pPr>
       <w:r>
-        <w:t>Relevant Examples: Analogous situations to model thinking</w:t>
+        <w:t>**Relevant Examples**: Analogous situations to model thinking</w:t>
       </w:r>
     </w:p>
     <w:p>
@@ -1199,12 +1239,102 @@
         <w:pStyle w:val="ListBullet"/>
       </w:pPr>
       <w:r>
-        <w:t>Progressive Disclosure: Stepwise reveal of complexity</w:t>
+        <w:t>**Progressive Disclosure**: Stepwise reveal of complexity</w:t>
       </w:r>
     </w:p>
     <w:p>
       <w:pPr>
         <w:pStyle w:val="Heading2"/>
+      </w:pPr>
+      <w:r>
+        <w:rPr>
+          <w:rFonts w:ascii="Times New Roman" w:hAnsi="Times New Roman"/>
+          <w:color w:val="000000"/>
+        </w:rPr>
+        <w:t>Anxiety Reduction Through Structured Design</w:t>
+      </w:r>
+    </w:p>
+    <w:p>
+      <w:r>
+        <w:t>The exercise design incorporates several features specifically aimed at reducing statistics anxiety:</w:t>
+      </w:r>
+    </w:p>
+    <w:p>
+      <w:pPr>
+        <w:pStyle w:val="ListBullet"/>
+      </w:pPr>
+      <w:r>
+        <w:t>**Incremental Difficulty**: Questions gradually increase in complexity, allowing students to build confidence with early successes before tackling harder concepts</w:t>
+      </w:r>
+    </w:p>
+    <w:p>
+      <w:pPr>
+        <w:pStyle w:val="ListBullet"/>
+      </w:pPr>
+      <w:r>
+        <w:t>**Contextualization**: Crime-related scenarios make abstract statistical concepts more concrete and relevant to students' career interests</w:t>
+      </w:r>
+    </w:p>
+    <w:p>
+      <w:pPr>
+        <w:pStyle w:val="ListBullet"/>
+      </w:pPr>
+      <w:r>
+        <w:t>**Immediate Feedback**: Detailed, non-judgmental feedback helps students understand errors and reinforces correct thinking patterns</w:t>
+      </w:r>
+    </w:p>
+    <w:p>
+      <w:pPr>
+        <w:pStyle w:val="ListBullet"/>
+      </w:pPr>
+      <w:r>
+        <w:t>**Multiple Attempts**: Most exercises allow multiple attempts, reducing the pressure of getting it right the first time</w:t>
+      </w:r>
+    </w:p>
+    <w:p>
+      <w:pPr>
+        <w:pStyle w:val="ListBullet"/>
+      </w:pPr>
+      <w:r>
+        <w:t>**Clear Expectations**: Learning objectives are explicitly stated, removing uncertainty about what students are expected to know</w:t>
+      </w:r>
+    </w:p>
+    <w:p>
+      <w:pPr>
+        <w:pStyle w:val="ListBullet"/>
+      </w:pPr>
+      <w:r>
+        <w:t>**Visual Supports**: Graphs, tables, and visual elements help students with different learning styles understand complex ideas</w:t>
+      </w:r>
+    </w:p>
+    <w:p>
+      <w:pPr>
+        <w:pStyle w:val="ListBullet"/>
+      </w:pPr>
+      <w:r>
+        <w:t>**Consistent Structure**: Predictable exercise formats reduce cognitive load, allowing students to focus on content rather than navigating unfamiliar interfaces</w:t>
+      </w:r>
+    </w:p>
+    <w:p>
+      <w:r>
+        <w:t>These design elements collectively create a more supportive learning environment that acknowledges and addresses the statistical anxiety many criminology students experience.</w:t>
+      </w:r>
+    </w:p>
+    <w:p>
+      <w:pPr>
+        <w:pStyle w:val="Heading2"/>
+      </w:pPr>
+      <w:r>
+        <w:rPr>
+          <w:rFonts w:ascii="Times New Roman" w:hAnsi="Times New Roman"/>
+          <w:color w:val="000000"/>
+        </w:rPr>
+        <w:t>Feedback and Support Elements</w:t>
+      </w:r>
+    </w:p>
+    <w:p>
+      <w:pPr>
+        <w:pStyle w:val="Heading3"/>
       </w:pPr>
       <w:r>
         <w:rPr>
@@ -1248,7 +1378,7 @@
     </w:p>
     <w:p>
       <w:pPr>
-        <w:pStyle w:val="Heading2"/>
+        <w:pStyle w:val="Heading3"/>
       </w:pPr>
       <w:r>
         <w:rPr>
@@ -1263,7 +1393,7 @@
         <w:pStyle w:val="ListBullet"/>
       </w:pPr>
       <w:r>
-        <w:t>Correct Answers: Confirm logic, extend concepts, connect to real-world application</w:t>
+        <w:t>**Correct Answers**: Confirm logic, extend concepts, connect to real-world application</w:t>
       </w:r>
     </w:p>
     <w:p>
@@ -1271,12 +1401,12 @@
         <w:pStyle w:val="ListBullet"/>
       </w:pPr>
       <w:r>
-        <w:t>Incorrect Answers: Clarify misconceptions, explain concepts, and encourage reflection</w:t>
+        <w:t>**Incorrect Answers**: Clarify misconceptions, explain concepts, and encourage reflection</w:t>
       </w:r>
     </w:p>
     <w:p>
       <w:pPr>
-        <w:pStyle w:val="Heading2"/>
+        <w:pStyle w:val="Heading3"/>
       </w:pPr>
       <w:r>
         <w:rPr>
@@ -1312,7 +1442,7 @@
     </w:p>
     <w:p>
       <w:pPr>
-        <w:pStyle w:val="Heading2"/>
+        <w:pStyle w:val="Heading3"/>
       </w:pPr>
       <w:r>
         <w:rPr>
@@ -1356,7 +1486,7 @@
         <w:pStyle w:val="ListBullet"/>
       </w:pPr>
       <w:r>
-        <w:t>Title: Invloed van Uitschieters op Centrummaten</w:t>
+        <w:t>**Title**: Invloed van Uitschieters op Centrummaten</w:t>
       </w:r>
     </w:p>
     <w:p>
@@ -1364,7 +1494,7 @@
         <w:pStyle w:val="ListBullet"/>
       </w:pPr>
       <w:r>
-        <w:t>Context: Inbraakcijfers in 10 wijken: [5, 7, 6, 8, 5, 9, 6, 7, 40, 7]</w:t>
+        <w:t>**Context**: Inbraakcijfers in 10 wijken: [5, 7, 6, 8, 5, 9, 6, 7, 40, 7]</w:t>
       </w:r>
     </w:p>
     <w:p>
@@ -1372,7 +1502,7 @@
         <w:pStyle w:val="ListBullet"/>
       </w:pPr>
       <w:r>
-        <w:t>Question: Welke uitspraak is correct?</w:t>
+        <w:t>**Question**: Welke uitspraak is correct?</w:t>
       </w:r>
     </w:p>
     <w:p>
@@ -1424,7 +1554,7 @@
         <w:pStyle w:val="ListBullet"/>
       </w:pPr>
       <w:r>
-        <w:t>Correct (A): De mediaan wordt minder beïnvloed...</w:t>
+        <w:t>**Correct (A)**: De mediaan wordt minder beïnvloed...</w:t>
       </w:r>
     </w:p>
     <w:p>
@@ -1432,7 +1562,7 @@
         <w:pStyle w:val="ListBullet"/>
       </w:pPr>
       <w:r>
-        <w:t>Incorrect (B): Het gemiddelde wordt sterk beïnvloed...</w:t>
+        <w:t>**Incorrect (B)**: Het gemiddelde wordt sterk beïnvloed...</w:t>
       </w:r>
     </w:p>
     <w:p>
@@ -1440,7 +1570,7 @@
         <w:pStyle w:val="ListBullet"/>
       </w:pPr>
       <w:r>
-        <w:t>Incorrect (C): Bij uitschieters zijn ze niet gelijkwaardig...</w:t>
+        <w:t>**Incorrect (C)**: Bij uitschieters zijn ze niet gelijkwaardig...</w:t>
       </w:r>
     </w:p>
     <w:p>
@@ -1448,7 +1578,7 @@
         <w:pStyle w:val="ListBullet"/>
       </w:pPr>
       <w:r>
-        <w:t>Incorrect (D): De mediaan blijft bruikbaar ondanks uitschieters</w:t>
+        <w:t>**Incorrect (D)**: De mediaan blijft bruikbaar ondanks uitschieters</w:t>
       </w:r>
     </w:p>
     <w:p>
@@ -1468,7 +1598,7 @@
         <w:pStyle w:val="ListBullet"/>
       </w:pPr>
       <w:r>
-        <w:t>Hint: "Bereken zowel het gemiddelde als de mediaan"</w:t>
+        <w:t>**Hint 1**: "Bereken zowel het gemiddelde als de mediaan"</w:t>
       </w:r>
     </w:p>
     <w:p>
@@ -1476,7 +1606,7 @@
         <w:pStyle w:val="ListBullet"/>
       </w:pPr>
       <w:r>
-        <w:t>Hint: "Visualiseer de data met een boxplot"</w:t>
+        <w:t>**Hint 2**: "Visualiseer de data met een boxplot"</w:t>
       </w:r>
     </w:p>
     <w:p>
@@ -1484,29 +1614,41 @@
         <w:pStyle w:val="ListBullet"/>
       </w:pPr>
       <w:r>
-        <w:t>Visual: Boxplot with outlier marked at 40</w:t>
+        <w:t>**Visual**: Boxplot with outlier marked at 40</w:t>
       </w:r>
     </w:p>
     <w:p>
       <w:pPr>
-        <w:pStyle w:val="Title"/>
+        <w:pStyle w:val="Heading1"/>
       </w:pPr>
       <w:r>
         <w:rPr>
           <w:rFonts w:ascii="Times New Roman" w:hAnsi="Times New Roman"/>
           <w:color w:val="000000"/>
         </w:rPr>
-        <w:t>Annotated Screenshots</w:t>
+        <w:t>5. Annotated Screenshots</w:t>
       </w:r>
     </w:p>
     <w:p>
       <w:r>
-        <w:t>This visual overview provides selected exercises from the Dodona learning path for criminology students. Each section includes the screenshot, its content description, and relevant pedagogical context (Bloom's Taxonomy level, feedback logic, scaffolding, etc.).</w:t>
+        <w:t>This visual overview provides selected exercises from the Dodona learning path for criminology students. Each section includes the screenshot, its content description, and relevant pedagogical context.</w:t>
       </w:r>
     </w:p>
     <w:p>
       <w:pPr>
-        <w:pStyle w:val="Heading1"/>
+        <w:pStyle w:val="Heading2"/>
+      </w:pPr>
+      <w:r>
+        <w:rPr>
+          <w:rFonts w:ascii="Times New Roman" w:hAnsi="Times New Roman"/>
+          <w:color w:val="000000"/>
+        </w:rPr>
+        <w:t>Course Structure</w:t>
+      </w:r>
+    </w:p>
+    <w:p>
+      <w:pPr>
+        <w:pStyle w:val="Heading3"/>
       </w:pPr>
       <w:r>
         <w:rPr>
@@ -1600,7 +1742,7 @@
     </w:p>
     <w:p>
       <w:pPr>
-        <w:pStyle w:val="Heading1"/>
+        <w:pStyle w:val="Heading3"/>
       </w:pPr>
       <w:r>
         <w:rPr>
@@ -1694,7 +1836,7 @@
     </w:p>
     <w:p>
       <w:pPr>
-        <w:pStyle w:val="Heading1"/>
+        <w:pStyle w:val="Heading3"/>
       </w:pPr>
       <w:r>
         <w:rPr>
@@ -1783,7 +1925,19 @@
     </w:p>
     <w:p>
       <w:pPr>
-        <w:pStyle w:val="Heading1"/>
+        <w:pStyle w:val="Heading2"/>
+      </w:pPr>
+      <w:r>
+        <w:rPr>
+          <w:rFonts w:ascii="Times New Roman" w:hAnsi="Times New Roman"/>
+          <w:color w:val="000000"/>
+        </w:rPr>
+        <w:t>Performance Monitoring</w:t>
+      </w:r>
+    </w:p>
+    <w:p>
+      <w:pPr>
+        <w:pStyle w:val="Heading3"/>
       </w:pPr>
       <w:r>
         <w:rPr>
@@ -1871,8 +2025,13 @@
       </w:r>
     </w:p>
     <w:p>
+      <w:r>
+        <w:t>__________________________________________________</w:t>
+      </w:r>
+    </w:p>
+    <w:p>
       <w:pPr>
-        <w:pStyle w:val="Heading1"/>
+        <w:pStyle w:val="Heading3"/>
       </w:pPr>
       <w:r>
         <w:rPr>
@@ -1960,8 +2119,13 @@
       </w:r>
     </w:p>
     <w:p>
+      <w:r>
+        <w:t>__________________________________________________</w:t>
+      </w:r>
+    </w:p>
+    <w:p>
       <w:pPr>
-        <w:pStyle w:val="Heading1"/>
+        <w:pStyle w:val="Heading3"/>
       </w:pPr>
       <w:r>
         <w:rPr>
@@ -2050,7 +2214,19 @@
     </w:p>
     <w:p>
       <w:pPr>
-        <w:pStyle w:val="Heading1"/>
+        <w:pStyle w:val="Heading2"/>
+      </w:pPr>
+      <w:r>
+        <w:rPr>
+          <w:rFonts w:ascii="Times New Roman" w:hAnsi="Times New Roman"/>
+          <w:color w:val="000000"/>
+        </w:rPr>
+        <w:t>Example Exercises</w:t>
+      </w:r>
+    </w:p>
+    <w:p>
+      <w:pPr>
+        <w:pStyle w:val="Heading3"/>
       </w:pPr>
       <w:r>
         <w:rPr>
@@ -2138,8 +2314,13 @@
       </w:r>
     </w:p>
     <w:p>
+      <w:r>
+        <w:t>__________________________________________________</w:t>
+      </w:r>
+    </w:p>
+    <w:p>
       <w:pPr>
-        <w:pStyle w:val="Heading1"/>
+        <w:pStyle w:val="Heading3"/>
       </w:pPr>
       <w:r>
         <w:rPr>
@@ -2227,8 +2408,13 @@
       </w:r>
     </w:p>
     <w:p>
+      <w:r>
+        <w:t>__________________________________________________</w:t>
+      </w:r>
+    </w:p>
+    <w:p>
       <w:pPr>
-        <w:pStyle w:val="Heading1"/>
+        <w:pStyle w:val="Heading3"/>
       </w:pPr>
       <w:r>
         <w:rPr>
@@ -2316,8 +2502,13 @@
       </w:r>
     </w:p>
     <w:p>
+      <w:r>
+        <w:t>__________________________________________________</w:t>
+      </w:r>
+    </w:p>
+    <w:p>
       <w:pPr>
-        <w:pStyle w:val="Heading1"/>
+        <w:pStyle w:val="Heading3"/>
       </w:pPr>
       <w:r>
         <w:rPr>
@@ -2406,7 +2597,19 @@
     </w:p>
     <w:p>
       <w:pPr>
-        <w:pStyle w:val="Heading1"/>
+        <w:pStyle w:val="Heading2"/>
+      </w:pPr>
+      <w:r>
+        <w:rPr>
+          <w:rFonts w:ascii="Times New Roman" w:hAnsi="Times New Roman"/>
+          <w:color w:val="000000"/>
+        </w:rPr>
+        <w:t>Feedback Examples</w:t>
+      </w:r>
+    </w:p>
+    <w:p>
+      <w:pPr>
+        <w:pStyle w:val="Heading3"/>
       </w:pPr>
       <w:r>
         <w:rPr>
@@ -2449,8 +2652,13 @@
       </w:r>
     </w:p>
     <w:p>
+      <w:r>
+        <w:t>__________________________________________________</w:t>
+      </w:r>
+    </w:p>
+    <w:p>
       <w:pPr>
-        <w:pStyle w:val="Heading1"/>
+        <w:pStyle w:val="Heading3"/>
       </w:pPr>
       <w:r>
         <w:rPr>

</xml_diff>

<commit_message>
Enhance markdown to Word conversion script with HTML table support and logging
- Updated `simple_convert.py` to include BeautifulSoup for parsing HTML tables.
- Added functionality to process HTML tables and convert them into Word format.
- Improved error handling and logging throughout the conversion process.
- Created batch and PowerShell scripts for easier execution of the conversion.
- Added a new markdown file `Dodona_Learning_Path_Overview_md.md` with detailed content.
- Updated `conversion_status.txt` to reflect changes in file sizes and new files.
</commit_message>
<xml_diff>
--- a/Dodona-Learning-Path/Dodona_Learning_Path_Overview.docx
+++ b/Dodona-Learning-Path/Dodona_Learning_Path_Overview.docx
@@ -11,47 +11,7 @@
           <w:rFonts w:ascii="Times New Roman" w:hAnsi="Times New Roman"/>
           <w:color w:val="000000"/>
         </w:rPr>
-        <w:t>Dodona Learning Path: Pedagogical &amp; Technical Overview</w:t>
-      </w:r>
-    </w:p>
-    <w:p>
-      <w:pPr>
-        <w:pStyle w:val="Heading1"/>
-      </w:pPr>
-      <w:r>
-        <w:rPr>
-          <w:rFonts w:ascii="Times New Roman" w:hAnsi="Times New Roman"/>
-          <w:color w:val="000000"/>
-        </w:rPr>
-        <w:t>Table of Contents</w:t>
-      </w:r>
-    </w:p>
-    <w:p>
-      <w:pPr>
-        <w:pStyle w:val="ListNumber"/>
-      </w:pPr>
-      <w:r>
-        <w:t>[Overview of Learning Goals and Student Needs](#1-overview-of-learning-goals-and-student-needs)</w:t>
-      </w:r>
-    </w:p>
-    <w:p>
-      <w:r>
-        <w:t>2. [Bloom's Taxonomy Alignment](#2-blooms-taxonomy-alignment)</w:t>
-      </w:r>
-    </w:p>
-    <w:p>
-      <w:r>
-        <w:t>3. [Learning Design Strategies](#3-learning-design-strategies)</w:t>
-      </w:r>
-    </w:p>
-    <w:p>
-      <w:r>
-        <w:t>4. [Example Question Elements](#4-example-question-elements)</w:t>
-      </w:r>
-    </w:p>
-    <w:p>
-      <w:r>
-        <w:t>5. [Annotated Screenshots](#5-annotated-screenshots)</w:t>
+        <w:t>Dodona Learning Path: Pedagogical &amp; Technical Framework</w:t>
       </w:r>
     </w:p>
     <w:p>
@@ -80,7 +40,7 @@
     </w:p>
     <w:p>
       <w:r>
-        <w:t>Criminology students typically come from a social science orientation with limited mathematical background. They approach statistics not as abstract mathematical concepts but as practical tools for understanding crime data and social phenomena. These students are often more interested in the application and interpretation of statistical methods within their field rather than theoretical mathematical foundations. Additionally, many criminology students experience statistics anxiety, which can create barriers to learning and decrease confidence in their analytical abilities. This anxiety often stems from previous negative experiences with mathematics or perceived lack of quantitative skills.</w:t>
+        <w:t>Criminology students typically come from a social science orientation with varying levels of mathematical preparation. They approach statistics primarily as practical tools for understanding crime data rather than as abstract mathematical concepts. Many initially approach statistics with apprehension due to limited prior exposure to formal statistical training. However, when presented through relevant criminological examples, students typically demonstrate stronger engagement and comprehension.</w:t>
       </w:r>
     </w:p>
     <w:p>
@@ -97,7 +57,7 @@
     </w:p>
     <w:p>
       <w:r>
-        <w:t>The primary purpose of this learning path is to support the development of statistical reasoning skills using crime-relevant examples and contexts. By embedding statistical concepts within criminological scenarios, the learning path aims to:</w:t>
+        <w:t>This learning path supports the development of statistical reasoning skills using crime-relevant examples and contexts. By embedding statistical concepts within criminological scenarios, the learning path aims to:</w:t>
       </w:r>
     </w:p>
     <w:p>
@@ -113,7 +73,7 @@
         <w:pStyle w:val="ListBullet"/>
       </w:pPr>
       <w:r>
-        <w:t>Demonstrate the practical utility of statistics in criminological research and practice</w:t>
+        <w:t>Demonstrate the practical utility of statistics in criminological research</w:t>
       </w:r>
     </w:p>
     <w:p>
@@ -121,7 +81,7 @@
         <w:pStyle w:val="ListBullet"/>
       </w:pPr>
       <w:r>
-        <w:t>Build confidence in statistical reasoning through familiar contexts</w:t>
+        <w:t>Build confidence through familiar contexts</w:t>
       </w:r>
     </w:p>
     <w:p>
@@ -129,7 +89,23 @@
         <w:pStyle w:val="ListBullet"/>
       </w:pPr>
       <w:r>
-        <w:t>Develop critical analytical skills needed for evidence-based criminology</w:t>
+        <w:t>Develop critical analytical skills for evidence-based criminology</w:t>
+      </w:r>
+    </w:p>
+    <w:p>
+      <w:pPr>
+        <w:pStyle w:val="ListBullet"/>
+      </w:pPr>
+      <w:r>
+        <w:t>Bridge the gap between theory and application</w:t>
+      </w:r>
+    </w:p>
+    <w:p>
+      <w:pPr>
+        <w:pStyle w:val="ListBullet"/>
+      </w:pPr>
+      <w:r>
+        <w:t>Reduce statistics anxiety through contextual relevance</w:t>
       </w:r>
     </w:p>
     <w:p>
@@ -141,7 +117,7 @@
           <w:rFonts w:ascii="Times New Roman" w:hAnsi="Times New Roman"/>
           <w:color w:val="000000"/>
         </w:rPr>
-        <w:t>2. Bloom's Taxonomy Alignment</w:t>
+        <w:t>2. Pedagogical Framework and Course Structure</w:t>
       </w:r>
     </w:p>
     <w:p>
@@ -153,94 +129,550 @@
           <w:rFonts w:ascii="Times New Roman" w:hAnsi="Times New Roman"/>
           <w:color w:val="000000"/>
         </w:rPr>
-        <w:t>Cognitive Levels</w:t>
+        <w:t>Bloom's Taxonomy Integration</w:t>
       </w:r>
     </w:p>
     <w:p>
       <w:r>
-        <w:t>Bloom's Taxonomy provides a hierarchical model of cognitive skills that progresses from lower-order to higher-order thinking skills:</w:t>
-      </w:r>
-    </w:p>
-    <w:p>
-      <w:pPr>
-        <w:pStyle w:val="ListNumber"/>
-      </w:pPr>
-      <w:r>
-        <w:t>Remember: Recall facts and basic concepts</w:t>
+        <w:t>The course uses Bloom's Taxonomy (Anderson et al., 2001) to structure a progressive learning journey:</w:t>
       </w:r>
     </w:p>
     <w:p>
       <w:r>
-        <w:t>2. Understand: Explain ideas or concepts</w:t>
+        <w:t>&lt;div align="center"&gt;</w:t>
       </w:r>
     </w:p>
     <w:p>
       <w:r>
-        <w:t>3. Apply: Use information in new situations</w:t>
+        <w:t>&lt;img src="../bloom-pyramid.svg" alt="Bloom's Taxonomy Pyramid" width="600"/&gt;</w:t>
       </w:r>
     </w:p>
     <w:p>
       <w:r>
-        <w:t>4. Analyze: Draw connections among ideas</w:t>
+        <w:t>&lt;/div&gt;</w:t>
       </w:r>
     </w:p>
     <w:p>
       <w:r>
-        <w:t>5. Evaluate: Justify a stand or decision</w:t>
+        <w:t>&lt;div align="center"&gt;</w:t>
+      </w:r>
+    </w:p>
+    <w:tbl>
+      <w:tblPr>
+        <w:tblStyle w:val="TableGrid"/>
+        <w:tblW w:type="auto" w:w="0"/>
+        <w:tblLook w:firstColumn="1" w:firstRow="1" w:lastColumn="0" w:lastRow="0" w:noHBand="0" w:noVBand="1" w:val="04A0"/>
+      </w:tblPr>
+      <w:tblGrid>
+        <w:gridCol w:w="2340"/>
+        <w:gridCol w:w="2340"/>
+        <w:gridCol w:w="2340"/>
+        <w:gridCol w:w="2340"/>
+      </w:tblGrid>
+      <w:tr>
+        <w:tc>
+          <w:tcPr>
+            <w:tcW w:type="dxa" w:w="2340"/>
+          </w:tcPr>
+          <w:p>
+            <w:pPr>
+              <w:jc w:val="left"/>
+            </w:pPr>
+            <w:r>
+              <w:rPr>
+                <w:rFonts w:ascii="Times New Roman" w:hAnsi="Times New Roman"/>
+                <w:b/>
+                <w:sz w:val="22"/>
+              </w:rPr>
+              <w:t>Cognitive Level</w:t>
+            </w:r>
+          </w:p>
+        </w:tc>
+        <w:tc>
+          <w:tcPr>
+            <w:tcW w:type="dxa" w:w="2340"/>
+          </w:tcPr>
+          <w:p>
+            <w:pPr>
+              <w:jc w:val="center"/>
+            </w:pPr>
+            <w:r>
+              <w:rPr>
+                <w:rFonts w:ascii="Times New Roman" w:hAnsi="Times New Roman"/>
+                <w:b/>
+                <w:sz w:val="22"/>
+              </w:rPr>
+              <w:t>Questions</w:t>
+            </w:r>
+          </w:p>
+        </w:tc>
+        <w:tc>
+          <w:tcPr>
+            <w:tcW w:type="dxa" w:w="2340"/>
+          </w:tcPr>
+          <w:p>
+            <w:pPr>
+              <w:jc w:val="center"/>
+            </w:pPr>
+            <w:r>
+              <w:rPr>
+                <w:rFonts w:ascii="Times New Roman" w:hAnsi="Times New Roman"/>
+                <w:b/>
+                <w:sz w:val="22"/>
+              </w:rPr>
+              <w:t>Numbers</w:t>
+            </w:r>
+          </w:p>
+        </w:tc>
+        <w:tc>
+          <w:tcPr>
+            <w:tcW w:type="dxa" w:w="2340"/>
+          </w:tcPr>
+          <w:p>
+            <w:pPr>
+              <w:jc w:val="center"/>
+            </w:pPr>
+            <w:r>
+              <w:rPr>
+                <w:rFonts w:ascii="Times New Roman" w:hAnsi="Times New Roman"/>
+                <w:b/>
+                <w:sz w:val="22"/>
+              </w:rPr>
+              <w:t>% of Course</w:t>
+            </w:r>
+          </w:p>
+        </w:tc>
+      </w:tr>
+      <w:tr>
+        <w:tc>
+          <w:tcPr>
+            <w:tcW w:type="dxa" w:w="2340"/>
+          </w:tcPr>
+          <w:p>
+            <w:pPr>
+              <w:jc w:val="left"/>
+            </w:pPr>
+            <w:r>
+              <w:rPr>
+                <w:rFonts w:ascii="Times New Roman" w:hAnsi="Times New Roman"/>
+                <w:sz w:val="22"/>
+              </w:rPr>
+              <w:t>Remember</w:t>
+            </w:r>
+          </w:p>
+        </w:tc>
+        <w:tc>
+          <w:tcPr>
+            <w:tcW w:type="dxa" w:w="2340"/>
+          </w:tcPr>
+          <w:p>
+            <w:pPr>
+              <w:jc w:val="center"/>
+            </w:pPr>
+            <w:r>
+              <w:rPr>
+                <w:rFonts w:ascii="Times New Roman" w:hAnsi="Times New Roman"/>
+                <w:sz w:val="22"/>
+              </w:rPr>
+              <w:t>2</w:t>
+            </w:r>
+          </w:p>
+        </w:tc>
+        <w:tc>
+          <w:tcPr>
+            <w:tcW w:type="dxa" w:w="2340"/>
+          </w:tcPr>
+          <w:p>
+            <w:pPr>
+              <w:jc w:val="center"/>
+            </w:pPr>
+            <w:r>
+              <w:rPr>
+                <w:rFonts w:ascii="Times New Roman" w:hAnsi="Times New Roman"/>
+                <w:sz w:val="22"/>
+              </w:rPr>
+              <w:t>1-2</w:t>
+            </w:r>
+          </w:p>
+        </w:tc>
+        <w:tc>
+          <w:tcPr>
+            <w:tcW w:type="dxa" w:w="2340"/>
+          </w:tcPr>
+          <w:p>
+            <w:pPr>
+              <w:jc w:val="center"/>
+            </w:pPr>
+            <w:r>
+              <w:rPr>
+                <w:rFonts w:ascii="Times New Roman" w:hAnsi="Times New Roman"/>
+                <w:sz w:val="22"/>
+              </w:rPr>
+              <w:t>13%</w:t>
+            </w:r>
+          </w:p>
+        </w:tc>
+      </w:tr>
+      <w:tr>
+        <w:tc>
+          <w:tcPr>
+            <w:tcW w:type="dxa" w:w="2340"/>
+          </w:tcPr>
+          <w:p>
+            <w:pPr>
+              <w:jc w:val="left"/>
+            </w:pPr>
+            <w:r>
+              <w:rPr>
+                <w:rFonts w:ascii="Times New Roman" w:hAnsi="Times New Roman"/>
+                <w:sz w:val="22"/>
+              </w:rPr>
+              <w:t>Understand</w:t>
+            </w:r>
+          </w:p>
+        </w:tc>
+        <w:tc>
+          <w:tcPr>
+            <w:tcW w:type="dxa" w:w="2340"/>
+          </w:tcPr>
+          <w:p>
+            <w:pPr>
+              <w:jc w:val="center"/>
+            </w:pPr>
+            <w:r>
+              <w:rPr>
+                <w:rFonts w:ascii="Times New Roman" w:hAnsi="Times New Roman"/>
+                <w:sz w:val="22"/>
+              </w:rPr>
+              <w:t>2</w:t>
+            </w:r>
+          </w:p>
+        </w:tc>
+        <w:tc>
+          <w:tcPr>
+            <w:tcW w:type="dxa" w:w="2340"/>
+          </w:tcPr>
+          <w:p>
+            <w:pPr>
+              <w:jc w:val="center"/>
+            </w:pPr>
+            <w:r>
+              <w:rPr>
+                <w:rFonts w:ascii="Times New Roman" w:hAnsi="Times New Roman"/>
+                <w:sz w:val="22"/>
+              </w:rPr>
+              <w:t>3-4</w:t>
+            </w:r>
+          </w:p>
+        </w:tc>
+        <w:tc>
+          <w:tcPr>
+            <w:tcW w:type="dxa" w:w="2340"/>
+          </w:tcPr>
+          <w:p>
+            <w:pPr>
+              <w:jc w:val="center"/>
+            </w:pPr>
+            <w:r>
+              <w:rPr>
+                <w:rFonts w:ascii="Times New Roman" w:hAnsi="Times New Roman"/>
+                <w:sz w:val="22"/>
+              </w:rPr>
+              <w:t>13%</w:t>
+            </w:r>
+          </w:p>
+        </w:tc>
+      </w:tr>
+      <w:tr>
+        <w:tc>
+          <w:tcPr>
+            <w:tcW w:type="dxa" w:w="2340"/>
+          </w:tcPr>
+          <w:p>
+            <w:pPr>
+              <w:jc w:val="left"/>
+            </w:pPr>
+            <w:r>
+              <w:rPr>
+                <w:rFonts w:ascii="Times New Roman" w:hAnsi="Times New Roman"/>
+                <w:sz w:val="22"/>
+              </w:rPr>
+              <w:t>Apply</w:t>
+            </w:r>
+          </w:p>
+        </w:tc>
+        <w:tc>
+          <w:tcPr>
+            <w:tcW w:type="dxa" w:w="2340"/>
+          </w:tcPr>
+          <w:p>
+            <w:pPr>
+              <w:jc w:val="center"/>
+            </w:pPr>
+            <w:r>
+              <w:rPr>
+                <w:rFonts w:ascii="Times New Roman" w:hAnsi="Times New Roman"/>
+                <w:sz w:val="22"/>
+              </w:rPr>
+              <w:t>3</w:t>
+            </w:r>
+          </w:p>
+        </w:tc>
+        <w:tc>
+          <w:tcPr>
+            <w:tcW w:type="dxa" w:w="2340"/>
+          </w:tcPr>
+          <w:p>
+            <w:pPr>
+              <w:jc w:val="center"/>
+            </w:pPr>
+            <w:r>
+              <w:rPr>
+                <w:rFonts w:ascii="Times New Roman" w:hAnsi="Times New Roman"/>
+                <w:sz w:val="22"/>
+              </w:rPr>
+              <w:t>5-7</w:t>
+            </w:r>
+          </w:p>
+        </w:tc>
+        <w:tc>
+          <w:tcPr>
+            <w:tcW w:type="dxa" w:w="2340"/>
+          </w:tcPr>
+          <w:p>
+            <w:pPr>
+              <w:jc w:val="center"/>
+            </w:pPr>
+            <w:r>
+              <w:rPr>
+                <w:rFonts w:ascii="Times New Roman" w:hAnsi="Times New Roman"/>
+                <w:sz w:val="22"/>
+              </w:rPr>
+              <w:t>20%</w:t>
+            </w:r>
+          </w:p>
+        </w:tc>
+      </w:tr>
+      <w:tr>
+        <w:tc>
+          <w:tcPr>
+            <w:tcW w:type="dxa" w:w="2340"/>
+          </w:tcPr>
+          <w:p>
+            <w:pPr>
+              <w:jc w:val="left"/>
+            </w:pPr>
+            <w:r>
+              <w:rPr>
+                <w:rFonts w:ascii="Times New Roman" w:hAnsi="Times New Roman"/>
+                <w:sz w:val="22"/>
+              </w:rPr>
+              <w:t>Analyze</w:t>
+            </w:r>
+          </w:p>
+        </w:tc>
+        <w:tc>
+          <w:tcPr>
+            <w:tcW w:type="dxa" w:w="2340"/>
+          </w:tcPr>
+          <w:p>
+            <w:pPr>
+              <w:jc w:val="center"/>
+            </w:pPr>
+            <w:r>
+              <w:rPr>
+                <w:rFonts w:ascii="Times New Roman" w:hAnsi="Times New Roman"/>
+                <w:sz w:val="22"/>
+              </w:rPr>
+              <w:t>3</w:t>
+            </w:r>
+          </w:p>
+        </w:tc>
+        <w:tc>
+          <w:tcPr>
+            <w:tcW w:type="dxa" w:w="2340"/>
+          </w:tcPr>
+          <w:p>
+            <w:pPr>
+              <w:jc w:val="center"/>
+            </w:pPr>
+            <w:r>
+              <w:rPr>
+                <w:rFonts w:ascii="Times New Roman" w:hAnsi="Times New Roman"/>
+                <w:sz w:val="22"/>
+              </w:rPr>
+              <w:t>8-10</w:t>
+            </w:r>
+          </w:p>
+        </w:tc>
+        <w:tc>
+          <w:tcPr>
+            <w:tcW w:type="dxa" w:w="2340"/>
+          </w:tcPr>
+          <w:p>
+            <w:pPr>
+              <w:jc w:val="center"/>
+            </w:pPr>
+            <w:r>
+              <w:rPr>
+                <w:rFonts w:ascii="Times New Roman" w:hAnsi="Times New Roman"/>
+                <w:sz w:val="22"/>
+              </w:rPr>
+              <w:t>20%</w:t>
+            </w:r>
+          </w:p>
+        </w:tc>
+      </w:tr>
+      <w:tr>
+        <w:tc>
+          <w:tcPr>
+            <w:tcW w:type="dxa" w:w="2340"/>
+          </w:tcPr>
+          <w:p>
+            <w:pPr>
+              <w:jc w:val="left"/>
+            </w:pPr>
+            <w:r>
+              <w:rPr>
+                <w:rFonts w:ascii="Times New Roman" w:hAnsi="Times New Roman"/>
+                <w:sz w:val="22"/>
+              </w:rPr>
+              <w:t>Evaluate</w:t>
+            </w:r>
+          </w:p>
+        </w:tc>
+        <w:tc>
+          <w:tcPr>
+            <w:tcW w:type="dxa" w:w="2340"/>
+          </w:tcPr>
+          <w:p>
+            <w:pPr>
+              <w:jc w:val="center"/>
+            </w:pPr>
+            <w:r>
+              <w:rPr>
+                <w:rFonts w:ascii="Times New Roman" w:hAnsi="Times New Roman"/>
+                <w:sz w:val="22"/>
+              </w:rPr>
+              <w:t>4</w:t>
+            </w:r>
+          </w:p>
+        </w:tc>
+        <w:tc>
+          <w:tcPr>
+            <w:tcW w:type="dxa" w:w="2340"/>
+          </w:tcPr>
+          <w:p>
+            <w:pPr>
+              <w:jc w:val="center"/>
+            </w:pPr>
+            <w:r>
+              <w:rPr>
+                <w:rFonts w:ascii="Times New Roman" w:hAnsi="Times New Roman"/>
+                <w:sz w:val="22"/>
+              </w:rPr>
+              <w:t>11-14</w:t>
+            </w:r>
+          </w:p>
+        </w:tc>
+        <w:tc>
+          <w:tcPr>
+            <w:tcW w:type="dxa" w:w="2340"/>
+          </w:tcPr>
+          <w:p>
+            <w:pPr>
+              <w:jc w:val="center"/>
+            </w:pPr>
+            <w:r>
+              <w:rPr>
+                <w:rFonts w:ascii="Times New Roman" w:hAnsi="Times New Roman"/>
+                <w:sz w:val="22"/>
+              </w:rPr>
+              <w:t>27%</w:t>
+            </w:r>
+          </w:p>
+        </w:tc>
+      </w:tr>
+      <w:tr>
+        <w:tc>
+          <w:tcPr>
+            <w:tcW w:type="dxa" w:w="2340"/>
+          </w:tcPr>
+          <w:p>
+            <w:pPr>
+              <w:jc w:val="left"/>
+            </w:pPr>
+            <w:r>
+              <w:rPr>
+                <w:rFonts w:ascii="Times New Roman" w:hAnsi="Times New Roman"/>
+                <w:sz w:val="22"/>
+              </w:rPr>
+              <w:t>Create</w:t>
+            </w:r>
+          </w:p>
+        </w:tc>
+        <w:tc>
+          <w:tcPr>
+            <w:tcW w:type="dxa" w:w="2340"/>
+          </w:tcPr>
+          <w:p>
+            <w:pPr>
+              <w:jc w:val="center"/>
+            </w:pPr>
+            <w:r>
+              <w:rPr>
+                <w:rFonts w:ascii="Times New Roman" w:hAnsi="Times New Roman"/>
+                <w:sz w:val="22"/>
+              </w:rPr>
+              <w:t>1</w:t>
+            </w:r>
+          </w:p>
+        </w:tc>
+        <w:tc>
+          <w:tcPr>
+            <w:tcW w:type="dxa" w:w="2340"/>
+          </w:tcPr>
+          <w:p>
+            <w:pPr>
+              <w:jc w:val="center"/>
+            </w:pPr>
+            <w:r>
+              <w:rPr>
+                <w:rFonts w:ascii="Times New Roman" w:hAnsi="Times New Roman"/>
+                <w:sz w:val="22"/>
+              </w:rPr>
+              <w:t>15</w:t>
+            </w:r>
+          </w:p>
+        </w:tc>
+        <w:tc>
+          <w:tcPr>
+            <w:tcW w:type="dxa" w:w="2340"/>
+          </w:tcPr>
+          <w:p>
+            <w:pPr>
+              <w:jc w:val="center"/>
+            </w:pPr>
+            <w:r>
+              <w:rPr>
+                <w:rFonts w:ascii="Times New Roman" w:hAnsi="Times New Roman"/>
+                <w:sz w:val="22"/>
+              </w:rPr>
+              <w:t>7%</w:t>
+            </w:r>
+          </w:p>
+        </w:tc>
+      </w:tr>
+    </w:tbl>
+    <w:p/>
+    <w:p>
+      <w:r>
+        <w:t>&lt;/div&gt;</w:t>
       </w:r>
     </w:p>
     <w:p>
       <w:r>
-        <w:t>6. Create: Produce new or original work</w:t>
-      </w:r>
-    </w:p>
-    <w:p>
-      <w:pPr>
-        <w:pStyle w:val="Heading2"/>
-      </w:pPr>
-      <w:r>
-        <w:rPr>
-          <w:rFonts w:ascii="Times New Roman" w:hAnsi="Times New Roman"/>
-          <w:color w:val="000000"/>
-        </w:rPr>
-        <w:t>Application to Learning Process</w:t>
-      </w:r>
-    </w:p>
-    <w:p>
-      <w:r>
-        <w:t>The integration of Bloom's Taxonomy into our questions strategically supports criminology students' learning process by:</w:t>
-      </w:r>
-    </w:p>
-    <w:p>
-      <w:pPr>
-        <w:pStyle w:val="ListBullet"/>
-      </w:pPr>
-      <w:r>
-        <w:t>**Cognitive Progression**: Building from recall to complex applications, boosting confidence and competence</w:t>
-      </w:r>
-    </w:p>
-    <w:p>
-      <w:pPr>
-        <w:pStyle w:val="ListBullet"/>
-      </w:pPr>
-      <w:r>
-        <w:t>**Transfer of Knowledge**: Requiring practical application of concepts in criminological contexts</w:t>
-      </w:r>
-    </w:p>
-    <w:p>
-      <w:pPr>
-        <w:pStyle w:val="ListBullet"/>
-      </w:pPr>
-      <w:r>
-        <w:t>**Metacognitive Development**: Encouraging reflection on thinking processes at higher levels</w:t>
-      </w:r>
-    </w:p>
-    <w:p>
-      <w:pPr>
-        <w:pStyle w:val="ListBullet"/>
-      </w:pPr>
-      <w:r>
-        <w:t>**Comprehensive Understanding**: Ensuring engagement across all cognitive levels for a holistic grasp</w:t>
+        <w:t>This distribution emphasizes higher-order thinking skills (54% at Analyze-Evaluate-Create levels) while building a strong foundation.</w:t>
       </w:r>
     </w:p>
     <w:p>
@@ -255,6 +687,16 @@
         <w:t>Question-Bloom Level Mapping</w:t>
       </w:r>
     </w:p>
+    <w:p>
+      <w:r>
+        <w:t>The following table shows how each question aligns with specific cognitive levels and learning intentions:</w:t>
+      </w:r>
+    </w:p>
+    <w:p>
+      <w:r>
+        <w:t>&lt;div align="center"&gt;</w:t>
+      </w:r>
+    </w:p>
     <w:tbl>
       <w:tblPr>
         <w:tblStyle w:val="TableGrid"/>
@@ -262,20 +704,25 @@
         <w:tblLook w:firstColumn="1" w:firstRow="1" w:lastColumn="0" w:lastRow="0" w:noHBand="0" w:noVBand="1" w:val="04A0"/>
       </w:tblPr>
       <w:tblGrid>
-        <w:gridCol w:w="2160"/>
-        <w:gridCol w:w="2160"/>
-        <w:gridCol w:w="2160"/>
-        <w:gridCol w:w="2160"/>
+        <w:gridCol w:w="2340"/>
+        <w:gridCol w:w="2340"/>
+        <w:gridCol w:w="2340"/>
+        <w:gridCol w:w="2340"/>
       </w:tblGrid>
       <w:tr>
         <w:tc>
           <w:tcPr>
-            <w:tcW w:type="dxa" w:w="2160"/>
+            <w:tcW w:type="dxa" w:w="2340"/>
           </w:tcPr>
           <w:p>
+            <w:pPr>
+              <w:jc w:val="left"/>
+            </w:pPr>
             <w:r>
               <w:rPr>
                 <w:rFonts w:ascii="Times New Roman" w:hAnsi="Times New Roman"/>
+                <w:b/>
+                <w:sz w:val="22"/>
               </w:rPr>
               <w:t>Question Title</w:t>
             </w:r>
@@ -283,12 +730,17 @@
         </w:tc>
         <w:tc>
           <w:tcPr>
-            <w:tcW w:type="dxa" w:w="2160"/>
+            <w:tcW w:type="dxa" w:w="2340"/>
           </w:tcPr>
           <w:p>
+            <w:pPr>
+              <w:jc w:val="center"/>
+            </w:pPr>
             <w:r>
               <w:rPr>
                 <w:rFonts w:ascii="Times New Roman" w:hAnsi="Times New Roman"/>
+                <w:b/>
+                <w:sz w:val="22"/>
               </w:rPr>
               <w:t>Bloom Level</w:t>
             </w:r>
@@ -296,25 +748,35 @@
         </w:tc>
         <w:tc>
           <w:tcPr>
-            <w:tcW w:type="dxa" w:w="2160"/>
+            <w:tcW w:type="dxa" w:w="2340"/>
           </w:tcPr>
           <w:p>
+            <w:pPr>
+              <w:jc w:val="center"/>
+            </w:pPr>
             <w:r>
               <w:rPr>
                 <w:rFonts w:ascii="Times New Roman" w:hAnsi="Times New Roman"/>
+                <w:b/>
+                <w:sz w:val="22"/>
               </w:rPr>
-              <w:t>Cognitive Skill</w:t>
+              <w:t>Number</w:t>
             </w:r>
           </w:p>
         </w:tc>
         <w:tc>
           <w:tcPr>
-            <w:tcW w:type="dxa" w:w="2160"/>
+            <w:tcW w:type="dxa" w:w="2340"/>
           </w:tcPr>
           <w:p>
+            <w:pPr>
+              <w:jc w:val="left"/>
+            </w:pPr>
             <w:r>
               <w:rPr>
                 <w:rFonts w:ascii="Times New Roman" w:hAnsi="Times New Roman"/>
+                <w:b/>
+                <w:sz w:val="22"/>
               </w:rPr>
               <w:t>Learning Intention</w:t>
             </w:r>
@@ -324,25 +786,173 @@
       <w:tr>
         <w:tc>
           <w:tcPr>
-            <w:tcW w:type="dxa" w:w="2160"/>
+            <w:tcW w:type="dxa" w:w="2340"/>
           </w:tcPr>
           <w:p>
+            <w:pPr>
+              <w:jc w:val="left"/>
+            </w:pPr>
             <w:r>
               <w:rPr>
                 <w:rFonts w:ascii="Times New Roman" w:hAnsi="Times New Roman"/>
+                <w:sz w:val="22"/>
               </w:rPr>
-              <w:t>Gemiddelde vs. Mediaan</w:t>
+              <w:t>Level of Measurement</w:t>
             </w:r>
           </w:p>
         </w:tc>
         <w:tc>
           <w:tcPr>
-            <w:tcW w:type="dxa" w:w="2160"/>
+            <w:tcW w:type="dxa" w:w="2340"/>
           </w:tcPr>
           <w:p>
+            <w:pPr>
+              <w:jc w:val="center"/>
+            </w:pPr>
             <w:r>
               <w:rPr>
                 <w:rFonts w:ascii="Times New Roman" w:hAnsi="Times New Roman"/>
+                <w:sz w:val="22"/>
+              </w:rPr>
+              <w:t>Remember</w:t>
+            </w:r>
+          </w:p>
+        </w:tc>
+        <w:tc>
+          <w:tcPr>
+            <w:tcW w:type="dxa" w:w="2340"/>
+          </w:tcPr>
+          <w:p>
+            <w:pPr>
+              <w:jc w:val="center"/>
+            </w:pPr>
+            <w:r>
+              <w:rPr>
+                <w:rFonts w:ascii="Times New Roman" w:hAnsi="Times New Roman"/>
+                <w:sz w:val="22"/>
+              </w:rPr>
+              <w:t>Q1</w:t>
+            </w:r>
+          </w:p>
+        </w:tc>
+        <w:tc>
+          <w:tcPr>
+            <w:tcW w:type="dxa" w:w="2340"/>
+          </w:tcPr>
+          <w:p>
+            <w:pPr>
+              <w:jc w:val="left"/>
+            </w:pPr>
+            <w:r>
+              <w:rPr>
+                <w:rFonts w:ascii="Times New Roman" w:hAnsi="Times New Roman"/>
+                <w:sz w:val="22"/>
+              </w:rPr>
+              <w:t>Identify and classify data types</w:t>
+            </w:r>
+          </w:p>
+        </w:tc>
+      </w:tr>
+      <w:tr>
+        <w:tc>
+          <w:tcPr>
+            <w:tcW w:type="dxa" w:w="2340"/>
+          </w:tcPr>
+          <w:p>
+            <w:pPr>
+              <w:jc w:val="left"/>
+            </w:pPr>
+            <w:r>
+              <w:rPr>
+                <w:rFonts w:ascii="Times New Roman" w:hAnsi="Times New Roman"/>
+                <w:sz w:val="22"/>
+              </w:rPr>
+              <w:t>Descriptive vs. Inferential</w:t>
+            </w:r>
+          </w:p>
+        </w:tc>
+        <w:tc>
+          <w:tcPr>
+            <w:tcW w:type="dxa" w:w="2340"/>
+          </w:tcPr>
+          <w:p>
+            <w:pPr>
+              <w:jc w:val="center"/>
+            </w:pPr>
+            <w:r>
+              <w:rPr>
+                <w:rFonts w:ascii="Times New Roman" w:hAnsi="Times New Roman"/>
+                <w:sz w:val="22"/>
+              </w:rPr>
+              <w:t>Remember</w:t>
+            </w:r>
+          </w:p>
+        </w:tc>
+        <w:tc>
+          <w:tcPr>
+            <w:tcW w:type="dxa" w:w="2340"/>
+          </w:tcPr>
+          <w:p>
+            <w:pPr>
+              <w:jc w:val="center"/>
+            </w:pPr>
+            <w:r>
+              <w:rPr>
+                <w:rFonts w:ascii="Times New Roman" w:hAnsi="Times New Roman"/>
+                <w:sz w:val="22"/>
+              </w:rPr>
+              <w:t>Q2</w:t>
+            </w:r>
+          </w:p>
+        </w:tc>
+        <w:tc>
+          <w:tcPr>
+            <w:tcW w:type="dxa" w:w="2340"/>
+          </w:tcPr>
+          <w:p>
+            <w:pPr>
+              <w:jc w:val="left"/>
+            </w:pPr>
+            <w:r>
+              <w:rPr>
+                <w:rFonts w:ascii="Times New Roman" w:hAnsi="Times New Roman"/>
+                <w:sz w:val="22"/>
+              </w:rPr>
+              <w:t>Differentiate statistical approaches</w:t>
+            </w:r>
+          </w:p>
+        </w:tc>
+      </w:tr>
+      <w:tr>
+        <w:tc>
+          <w:tcPr>
+            <w:tcW w:type="dxa" w:w="2340"/>
+          </w:tcPr>
+          <w:p>
+            <w:pPr>
+              <w:jc w:val="left"/>
+            </w:pPr>
+            <w:r>
+              <w:rPr>
+                <w:rFonts w:ascii="Times New Roman" w:hAnsi="Times New Roman"/>
+                <w:sz w:val="22"/>
+              </w:rPr>
+              <w:t>Null Hypothesis</w:t>
+            </w:r>
+          </w:p>
+        </w:tc>
+        <w:tc>
+          <w:tcPr>
+            <w:tcW w:type="dxa" w:w="2340"/>
+          </w:tcPr>
+          <w:p>
+            <w:pPr>
+              <w:jc w:val="center"/>
+            </w:pPr>
+            <w:r>
+              <w:rPr>
+                <w:rFonts w:ascii="Times New Roman" w:hAnsi="Times New Roman"/>
+                <w:sz w:val="22"/>
               </w:rPr>
               <w:t>Understand</w:t>
             </w:r>
@@ -350,27 +960,35 @@
         </w:tc>
         <w:tc>
           <w:tcPr>
-            <w:tcW w:type="dxa" w:w="2160"/>
+            <w:tcW w:type="dxa" w:w="2340"/>
           </w:tcPr>
           <w:p>
+            <w:pPr>
+              <w:jc w:val="center"/>
+            </w:pPr>
             <w:r>
               <w:rPr>
                 <w:rFonts w:ascii="Times New Roman" w:hAnsi="Times New Roman"/>
+                <w:sz w:val="22"/>
               </w:rPr>
-              <w:t>Concept comparison</w:t>
+              <w:t>Q3</w:t>
             </w:r>
           </w:p>
         </w:tc>
         <w:tc>
           <w:tcPr>
-            <w:tcW w:type="dxa" w:w="2160"/>
+            <w:tcW w:type="dxa" w:w="2340"/>
           </w:tcPr>
           <w:p>
+            <w:pPr>
+              <w:jc w:val="left"/>
+            </w:pPr>
             <w:r>
               <w:rPr>
                 <w:rFonts w:ascii="Times New Roman" w:hAnsi="Times New Roman"/>
+                <w:sz w:val="22"/>
               </w:rPr>
-              <w:t>Identify sensitivity to outliers in crime rate data</w:t>
+              <w:t>Understand hypothesis testing</w:t>
             </w:r>
           </w:p>
         </w:tc>
@@ -378,53 +996,69 @@
       <w:tr>
         <w:tc>
           <w:tcPr>
-            <w:tcW w:type="dxa" w:w="2160"/>
+            <w:tcW w:type="dxa" w:w="2340"/>
           </w:tcPr>
           <w:p>
+            <w:pPr>
+              <w:jc w:val="left"/>
+            </w:pPr>
             <w:r>
               <w:rPr>
                 <w:rFonts w:ascii="Times New Roman" w:hAnsi="Times New Roman"/>
+                <w:sz w:val="22"/>
               </w:rPr>
-              <w:t>Doel van Beschrijvende Statistiek</w:t>
+              <w:t>Central Tendency</w:t>
             </w:r>
           </w:p>
         </w:tc>
         <w:tc>
           <w:tcPr>
-            <w:tcW w:type="dxa" w:w="2160"/>
+            <w:tcW w:type="dxa" w:w="2340"/>
           </w:tcPr>
           <w:p>
+            <w:pPr>
+              <w:jc w:val="center"/>
+            </w:pPr>
             <w:r>
               <w:rPr>
                 <w:rFonts w:ascii="Times New Roman" w:hAnsi="Times New Roman"/>
+                <w:sz w:val="22"/>
               </w:rPr>
-              <w:t>Remember</w:t>
+              <w:t>Understand</w:t>
             </w:r>
           </w:p>
         </w:tc>
         <w:tc>
           <w:tcPr>
-            <w:tcW w:type="dxa" w:w="2160"/>
+            <w:tcW w:type="dxa" w:w="2340"/>
           </w:tcPr>
           <w:p>
+            <w:pPr>
+              <w:jc w:val="center"/>
+            </w:pPr>
             <w:r>
               <w:rPr>
                 <w:rFonts w:ascii="Times New Roman" w:hAnsi="Times New Roman"/>
+                <w:sz w:val="22"/>
               </w:rPr>
-              <w:t>Recall</w:t>
+              <w:t>Q4</w:t>
             </w:r>
           </w:p>
         </w:tc>
         <w:tc>
           <w:tcPr>
-            <w:tcW w:type="dxa" w:w="2160"/>
+            <w:tcW w:type="dxa" w:w="2340"/>
           </w:tcPr>
           <w:p>
+            <w:pPr>
+              <w:jc w:val="left"/>
+            </w:pPr>
             <w:r>
               <w:rPr>
                 <w:rFonts w:ascii="Times New Roman" w:hAnsi="Times New Roman"/>
+                <w:sz w:val="22"/>
               </w:rPr>
-              <w:t>Differentiate descriptive from inferential statistics</w:t>
+              <w:t>Identify outlier sensitivity</w:t>
             </w:r>
           </w:p>
         </w:tc>
@@ -432,25 +1066,33 @@
       <w:tr>
         <w:tc>
           <w:tcPr>
-            <w:tcW w:type="dxa" w:w="2160"/>
+            <w:tcW w:type="dxa" w:w="2340"/>
           </w:tcPr>
           <w:p>
+            <w:pPr>
+              <w:jc w:val="left"/>
+            </w:pPr>
             <w:r>
               <w:rPr>
                 <w:rFonts w:ascii="Times New Roman" w:hAnsi="Times New Roman"/>
+                <w:sz w:val="22"/>
               </w:rPr>
-              <w:t>Berekenen van Modus</w:t>
+              <w:t>Crime Rate Calculation</w:t>
             </w:r>
           </w:p>
         </w:tc>
         <w:tc>
           <w:tcPr>
-            <w:tcW w:type="dxa" w:w="2160"/>
+            <w:tcW w:type="dxa" w:w="2340"/>
           </w:tcPr>
           <w:p>
+            <w:pPr>
+              <w:jc w:val="center"/>
+            </w:pPr>
             <w:r>
               <w:rPr>
                 <w:rFonts w:ascii="Times New Roman" w:hAnsi="Times New Roman"/>
+                <w:sz w:val="22"/>
               </w:rPr>
               <w:t>Apply</w:t>
             </w:r>
@@ -458,27 +1100,35 @@
         </w:tc>
         <w:tc>
           <w:tcPr>
-            <w:tcW w:type="dxa" w:w="2160"/>
+            <w:tcW w:type="dxa" w:w="2340"/>
           </w:tcPr>
           <w:p>
+            <w:pPr>
+              <w:jc w:val="center"/>
+            </w:pPr>
             <w:r>
               <w:rPr>
                 <w:rFonts w:ascii="Times New Roman" w:hAnsi="Times New Roman"/>
+                <w:sz w:val="22"/>
               </w:rPr>
-              <w:t>Calculation</w:t>
+              <w:t>Q5</w:t>
             </w:r>
           </w:p>
         </w:tc>
         <w:tc>
           <w:tcPr>
-            <w:tcW w:type="dxa" w:w="2160"/>
+            <w:tcW w:type="dxa" w:w="2340"/>
           </w:tcPr>
           <w:p>
+            <w:pPr>
+              <w:jc w:val="left"/>
+            </w:pPr>
             <w:r>
               <w:rPr>
                 <w:rFonts w:ascii="Times New Roman" w:hAnsi="Times New Roman"/>
+                <w:sz w:val="22"/>
               </w:rPr>
-              <w:t>Calculate mode from crime type frequencies</w:t>
+              <w:t>Apply formulas to calculate rates</w:t>
             </w:r>
           </w:p>
         </w:tc>
@@ -486,25 +1136,173 @@
       <w:tr>
         <w:tc>
           <w:tcPr>
-            <w:tcW w:type="dxa" w:w="2160"/>
+            <w:tcW w:type="dxa" w:w="2340"/>
           </w:tcPr>
           <w:p>
+            <w:pPr>
+              <w:jc w:val="left"/>
+            </w:pPr>
             <w:r>
               <w:rPr>
                 <w:rFonts w:ascii="Times New Roman" w:hAnsi="Times New Roman"/>
+                <w:sz w:val="22"/>
               </w:rPr>
-              <w:t>Chi-kwadraat Interpretatie</w:t>
+              <w:t>Crime Rates and National Average</w:t>
             </w:r>
           </w:p>
         </w:tc>
         <w:tc>
           <w:tcPr>
-            <w:tcW w:type="dxa" w:w="2160"/>
+            <w:tcW w:type="dxa" w:w="2340"/>
           </w:tcPr>
           <w:p>
+            <w:pPr>
+              <w:jc w:val="center"/>
+            </w:pPr>
             <w:r>
               <w:rPr>
                 <w:rFonts w:ascii="Times New Roman" w:hAnsi="Times New Roman"/>
+                <w:sz w:val="22"/>
+              </w:rPr>
+              <w:t>Apply</w:t>
+            </w:r>
+          </w:p>
+        </w:tc>
+        <w:tc>
+          <w:tcPr>
+            <w:tcW w:type="dxa" w:w="2340"/>
+          </w:tcPr>
+          <w:p>
+            <w:pPr>
+              <w:jc w:val="center"/>
+            </w:pPr>
+            <w:r>
+              <w:rPr>
+                <w:rFonts w:ascii="Times New Roman" w:hAnsi="Times New Roman"/>
+                <w:sz w:val="22"/>
+              </w:rPr>
+              <w:t>Q6</w:t>
+            </w:r>
+          </w:p>
+        </w:tc>
+        <w:tc>
+          <w:tcPr>
+            <w:tcW w:type="dxa" w:w="2340"/>
+          </w:tcPr>
+          <w:p>
+            <w:pPr>
+              <w:jc w:val="left"/>
+            </w:pPr>
+            <w:r>
+              <w:rPr>
+                <w:rFonts w:ascii="Times New Roman" w:hAnsi="Times New Roman"/>
+                <w:sz w:val="22"/>
+              </w:rPr>
+              <w:t>Compare local to national statistics</w:t>
+            </w:r>
+          </w:p>
+        </w:tc>
+      </w:tr>
+      <w:tr>
+        <w:tc>
+          <w:tcPr>
+            <w:tcW w:type="dxa" w:w="2340"/>
+          </w:tcPr>
+          <w:p>
+            <w:pPr>
+              <w:jc w:val="left"/>
+            </w:pPr>
+            <w:r>
+              <w:rPr>
+                <w:rFonts w:ascii="Times New Roman" w:hAnsi="Times New Roman"/>
+                <w:sz w:val="22"/>
+              </w:rPr>
+              <w:t>Sampling Distribution</w:t>
+            </w:r>
+          </w:p>
+        </w:tc>
+        <w:tc>
+          <w:tcPr>
+            <w:tcW w:type="dxa" w:w="2340"/>
+          </w:tcPr>
+          <w:p>
+            <w:pPr>
+              <w:jc w:val="center"/>
+            </w:pPr>
+            <w:r>
+              <w:rPr>
+                <w:rFonts w:ascii="Times New Roman" w:hAnsi="Times New Roman"/>
+                <w:sz w:val="22"/>
+              </w:rPr>
+              <w:t>Apply</w:t>
+            </w:r>
+          </w:p>
+        </w:tc>
+        <w:tc>
+          <w:tcPr>
+            <w:tcW w:type="dxa" w:w="2340"/>
+          </w:tcPr>
+          <w:p>
+            <w:pPr>
+              <w:jc w:val="center"/>
+            </w:pPr>
+            <w:r>
+              <w:rPr>
+                <w:rFonts w:ascii="Times New Roman" w:hAnsi="Times New Roman"/>
+                <w:sz w:val="22"/>
+              </w:rPr>
+              <w:t>Q7</w:t>
+            </w:r>
+          </w:p>
+        </w:tc>
+        <w:tc>
+          <w:tcPr>
+            <w:tcW w:type="dxa" w:w="2340"/>
+          </w:tcPr>
+          <w:p>
+            <w:pPr>
+              <w:jc w:val="left"/>
+            </w:pPr>
+            <w:r>
+              <w:rPr>
+                <w:rFonts w:ascii="Times New Roman" w:hAnsi="Times New Roman"/>
+                <w:sz w:val="22"/>
+              </w:rPr>
+              <w:t>Apply sampling concepts</w:t>
+            </w:r>
+          </w:p>
+        </w:tc>
+      </w:tr>
+      <w:tr>
+        <w:tc>
+          <w:tcPr>
+            <w:tcW w:type="dxa" w:w="2340"/>
+          </w:tcPr>
+          <w:p>
+            <w:pPr>
+              <w:jc w:val="left"/>
+            </w:pPr>
+            <w:r>
+              <w:rPr>
+                <w:rFonts w:ascii="Times New Roman" w:hAnsi="Times New Roman"/>
+                <w:sz w:val="22"/>
+              </w:rPr>
+              <w:t>Chi-square</w:t>
+            </w:r>
+          </w:p>
+        </w:tc>
+        <w:tc>
+          <w:tcPr>
+            <w:tcW w:type="dxa" w:w="2340"/>
+          </w:tcPr>
+          <w:p>
+            <w:pPr>
+              <w:jc w:val="center"/>
+            </w:pPr>
+            <w:r>
+              <w:rPr>
+                <w:rFonts w:ascii="Times New Roman" w:hAnsi="Times New Roman"/>
+                <w:sz w:val="22"/>
               </w:rPr>
               <w:t>Analyze</w:t>
             </w:r>
@@ -512,27 +1310,35 @@
         </w:tc>
         <w:tc>
           <w:tcPr>
-            <w:tcW w:type="dxa" w:w="2160"/>
+            <w:tcW w:type="dxa" w:w="2340"/>
           </w:tcPr>
           <w:p>
+            <w:pPr>
+              <w:jc w:val="center"/>
+            </w:pPr>
             <w:r>
               <w:rPr>
                 <w:rFonts w:ascii="Times New Roman" w:hAnsi="Times New Roman"/>
+                <w:sz w:val="22"/>
               </w:rPr>
-              <w:t>Interpretation</w:t>
+              <w:t>Q8</w:t>
             </w:r>
           </w:p>
         </w:tc>
         <w:tc>
           <w:tcPr>
-            <w:tcW w:type="dxa" w:w="2160"/>
+            <w:tcW w:type="dxa" w:w="2340"/>
           </w:tcPr>
           <w:p>
+            <w:pPr>
+              <w:jc w:val="left"/>
+            </w:pPr>
             <w:r>
               <w:rPr>
                 <w:rFonts w:ascii="Times New Roman" w:hAnsi="Times New Roman"/>
+                <w:sz w:val="22"/>
               </w:rPr>
-              <w:t>Interpret chi-square results in demographic contexts</w:t>
+              <w:t>Analyze categorical relationships</w:t>
             </w:r>
           </w:p>
         </w:tc>
@@ -540,53 +1346,69 @@
       <w:tr>
         <w:tc>
           <w:tcPr>
-            <w:tcW w:type="dxa" w:w="2160"/>
+            <w:tcW w:type="dxa" w:w="2340"/>
           </w:tcPr>
           <w:p>
+            <w:pPr>
+              <w:jc w:val="left"/>
+            </w:pPr>
             <w:r>
               <w:rPr>
                 <w:rFonts w:ascii="Times New Roman" w:hAnsi="Times New Roman"/>
+                <w:sz w:val="22"/>
               </w:rPr>
-              <w:t>Uitschieters Identificeren</w:t>
+              <w:t>Histogram Interpretation</w:t>
             </w:r>
           </w:p>
         </w:tc>
         <w:tc>
           <w:tcPr>
-            <w:tcW w:type="dxa" w:w="2160"/>
+            <w:tcW w:type="dxa" w:w="2340"/>
           </w:tcPr>
           <w:p>
+            <w:pPr>
+              <w:jc w:val="center"/>
+            </w:pPr>
             <w:r>
               <w:rPr>
                 <w:rFonts w:ascii="Times New Roman" w:hAnsi="Times New Roman"/>
+                <w:sz w:val="22"/>
               </w:rPr>
-              <w:t>Apply</w:t>
+              <w:t>Analyze</w:t>
             </w:r>
           </w:p>
         </w:tc>
         <w:tc>
           <w:tcPr>
-            <w:tcW w:type="dxa" w:w="2160"/>
+            <w:tcW w:type="dxa" w:w="2340"/>
           </w:tcPr>
           <w:p>
+            <w:pPr>
+              <w:jc w:val="center"/>
+            </w:pPr>
             <w:r>
               <w:rPr>
                 <w:rFonts w:ascii="Times New Roman" w:hAnsi="Times New Roman"/>
+                <w:sz w:val="22"/>
               </w:rPr>
-              <w:t>Data analysis</w:t>
+              <w:t>Q9</w:t>
             </w:r>
           </w:p>
         </w:tc>
         <w:tc>
           <w:tcPr>
-            <w:tcW w:type="dxa" w:w="2160"/>
+            <w:tcW w:type="dxa" w:w="2340"/>
           </w:tcPr>
           <w:p>
+            <w:pPr>
+              <w:jc w:val="left"/>
+            </w:pPr>
             <w:r>
               <w:rPr>
                 <w:rFonts w:ascii="Times New Roman" w:hAnsi="Times New Roman"/>
+                <w:sz w:val="22"/>
               </w:rPr>
-              <w:t>Identify outliers in crime rate datasets</w:t>
+              <w:t>Analyze distributions</w:t>
             </w:r>
           </w:p>
         </w:tc>
@@ -594,53 +1416,69 @@
       <w:tr>
         <w:tc>
           <w:tcPr>
-            <w:tcW w:type="dxa" w:w="2160"/>
+            <w:tcW w:type="dxa" w:w="2340"/>
           </w:tcPr>
           <w:p>
+            <w:pPr>
+              <w:jc w:val="left"/>
+            </w:pPr>
             <w:r>
               <w:rPr>
                 <w:rFonts w:ascii="Times New Roman" w:hAnsi="Times New Roman"/>
+                <w:sz w:val="22"/>
               </w:rPr>
-              <w:t>Standaarddeviatie Vergelijking</w:t>
+              <w:t>Boxplot Interpretation</w:t>
             </w:r>
           </w:p>
         </w:tc>
         <w:tc>
           <w:tcPr>
-            <w:tcW w:type="dxa" w:w="2160"/>
+            <w:tcW w:type="dxa" w:w="2340"/>
           </w:tcPr>
           <w:p>
+            <w:pPr>
+              <w:jc w:val="center"/>
+            </w:pPr>
             <w:r>
               <w:rPr>
                 <w:rFonts w:ascii="Times New Roman" w:hAnsi="Times New Roman"/>
+                <w:sz w:val="22"/>
               </w:rPr>
-              <w:t>Understand</w:t>
+              <w:t>Analyze</w:t>
             </w:r>
           </w:p>
         </w:tc>
         <w:tc>
           <w:tcPr>
-            <w:tcW w:type="dxa" w:w="2160"/>
+            <w:tcW w:type="dxa" w:w="2340"/>
           </w:tcPr>
           <w:p>
+            <w:pPr>
+              <w:jc w:val="center"/>
+            </w:pPr>
             <w:r>
               <w:rPr>
                 <w:rFonts w:ascii="Times New Roman" w:hAnsi="Times New Roman"/>
+                <w:sz w:val="22"/>
               </w:rPr>
-              <w:t>Concept application</w:t>
+              <w:t>Q10</w:t>
             </w:r>
           </w:p>
         </w:tc>
         <w:tc>
           <w:tcPr>
-            <w:tcW w:type="dxa" w:w="2160"/>
+            <w:tcW w:type="dxa" w:w="2340"/>
           </w:tcPr>
           <w:p>
+            <w:pPr>
+              <w:jc w:val="left"/>
+            </w:pPr>
             <w:r>
               <w:rPr>
                 <w:rFonts w:ascii="Times New Roman" w:hAnsi="Times New Roman"/>
+                <w:sz w:val="22"/>
               </w:rPr>
-              <w:t>Compare variability in crime metrics</w:t>
+              <w:t>Identify outliers and distributions</w:t>
             </w:r>
           </w:p>
         </w:tc>
@@ -648,25 +1486,33 @@
       <w:tr>
         <w:tc>
           <w:tcPr>
-            <w:tcW w:type="dxa" w:w="2160"/>
+            <w:tcW w:type="dxa" w:w="2340"/>
           </w:tcPr>
           <w:p>
+            <w:pPr>
+              <w:jc w:val="left"/>
+            </w:pPr>
             <w:r>
               <w:rPr>
                 <w:rFonts w:ascii="Times New Roman" w:hAnsi="Times New Roman"/>
+                <w:sz w:val="22"/>
               </w:rPr>
-              <w:t>Correlatie vs. Causaliteit</w:t>
+              <w:t>Scatterplot of Unemployment</w:t>
             </w:r>
           </w:p>
         </w:tc>
         <w:tc>
           <w:tcPr>
-            <w:tcW w:type="dxa" w:w="2160"/>
+            <w:tcW w:type="dxa" w:w="2340"/>
           </w:tcPr>
           <w:p>
+            <w:pPr>
+              <w:jc w:val="center"/>
+            </w:pPr>
             <w:r>
               <w:rPr>
                 <w:rFonts w:ascii="Times New Roman" w:hAnsi="Times New Roman"/>
+                <w:sz w:val="22"/>
               </w:rPr>
               <w:t>Evaluate</w:t>
             </w:r>
@@ -674,27 +1520,35 @@
         </w:tc>
         <w:tc>
           <w:tcPr>
-            <w:tcW w:type="dxa" w:w="2160"/>
+            <w:tcW w:type="dxa" w:w="2340"/>
           </w:tcPr>
           <w:p>
+            <w:pPr>
+              <w:jc w:val="center"/>
+            </w:pPr>
             <w:r>
               <w:rPr>
                 <w:rFonts w:ascii="Times New Roman" w:hAnsi="Times New Roman"/>
+                <w:sz w:val="22"/>
               </w:rPr>
-              <w:t>Critical thinking</w:t>
+              <w:t>Q11</w:t>
             </w:r>
           </w:p>
         </w:tc>
         <w:tc>
           <w:tcPr>
-            <w:tcW w:type="dxa" w:w="2160"/>
+            <w:tcW w:type="dxa" w:w="2340"/>
           </w:tcPr>
           <w:p>
+            <w:pPr>
+              <w:jc w:val="left"/>
+            </w:pPr>
             <w:r>
               <w:rPr>
                 <w:rFonts w:ascii="Times New Roman" w:hAnsi="Times New Roman"/>
+                <w:sz w:val="22"/>
               </w:rPr>
-              <w:t>Evaluate claims of variable relationships</w:t>
+              <w:t>Evaluate variable relationships</w:t>
             </w:r>
           </w:p>
         </w:tc>
@@ -702,53 +1556,69 @@
       <w:tr>
         <w:tc>
           <w:tcPr>
-            <w:tcW w:type="dxa" w:w="2160"/>
+            <w:tcW w:type="dxa" w:w="2340"/>
           </w:tcPr>
           <w:p>
+            <w:pPr>
+              <w:jc w:val="left"/>
+            </w:pPr>
             <w:r>
               <w:rPr>
                 <w:rFonts w:ascii="Times New Roman" w:hAnsi="Times New Roman"/>
+                <w:sz w:val="22"/>
               </w:rPr>
-              <w:t>Regressieanalyse Interpretatie</w:t>
+              <w:t>Partial Correlation</w:t>
             </w:r>
           </w:p>
         </w:tc>
         <w:tc>
           <w:tcPr>
-            <w:tcW w:type="dxa" w:w="2160"/>
+            <w:tcW w:type="dxa" w:w="2340"/>
           </w:tcPr>
           <w:p>
+            <w:pPr>
+              <w:jc w:val="center"/>
+            </w:pPr>
             <w:r>
               <w:rPr>
                 <w:rFonts w:ascii="Times New Roman" w:hAnsi="Times New Roman"/>
+                <w:sz w:val="22"/>
               </w:rPr>
-              <w:t>Analyze</w:t>
+              <w:t>Evaluate</w:t>
             </w:r>
           </w:p>
         </w:tc>
         <w:tc>
           <w:tcPr>
-            <w:tcW w:type="dxa" w:w="2160"/>
+            <w:tcW w:type="dxa" w:w="2340"/>
           </w:tcPr>
           <w:p>
+            <w:pPr>
+              <w:jc w:val="center"/>
+            </w:pPr>
             <w:r>
               <w:rPr>
                 <w:rFonts w:ascii="Times New Roman" w:hAnsi="Times New Roman"/>
+                <w:sz w:val="22"/>
               </w:rPr>
-              <w:t>Interpretation</w:t>
+              <w:t>Q12</w:t>
             </w:r>
           </w:p>
         </w:tc>
         <w:tc>
           <w:tcPr>
-            <w:tcW w:type="dxa" w:w="2160"/>
+            <w:tcW w:type="dxa" w:w="2340"/>
           </w:tcPr>
           <w:p>
+            <w:pPr>
+              <w:jc w:val="left"/>
+            </w:pPr>
             <w:r>
               <w:rPr>
                 <w:rFonts w:ascii="Times New Roman" w:hAnsi="Times New Roman"/>
+                <w:sz w:val="22"/>
               </w:rPr>
-              <w:t>Interpret regression coefficients in context</w:t>
+              <w:t>Evaluate complex relationships</w:t>
             </w:r>
           </w:p>
         </w:tc>
@@ -756,25 +1626,33 @@
       <w:tr>
         <w:tc>
           <w:tcPr>
-            <w:tcW w:type="dxa" w:w="2160"/>
+            <w:tcW w:type="dxa" w:w="2340"/>
           </w:tcPr>
           <w:p>
+            <w:pPr>
+              <w:jc w:val="left"/>
+            </w:pPr>
             <w:r>
               <w:rPr>
                 <w:rFonts w:ascii="Times New Roman" w:hAnsi="Times New Roman"/>
+                <w:sz w:val="22"/>
               </w:rPr>
-              <w:t>Steekproef Representativiteit</w:t>
+              <w:t>Significance Test Interpretation</w:t>
             </w:r>
           </w:p>
         </w:tc>
         <w:tc>
           <w:tcPr>
-            <w:tcW w:type="dxa" w:w="2160"/>
+            <w:tcW w:type="dxa" w:w="2340"/>
           </w:tcPr>
           <w:p>
+            <w:pPr>
+              <w:jc w:val="center"/>
+            </w:pPr>
             <w:r>
               <w:rPr>
                 <w:rFonts w:ascii="Times New Roman" w:hAnsi="Times New Roman"/>
+                <w:sz w:val="22"/>
               </w:rPr>
               <w:t>Evaluate</w:t>
             </w:r>
@@ -782,27 +1660,35 @@
         </w:tc>
         <w:tc>
           <w:tcPr>
-            <w:tcW w:type="dxa" w:w="2160"/>
+            <w:tcW w:type="dxa" w:w="2340"/>
           </w:tcPr>
           <w:p>
+            <w:pPr>
+              <w:jc w:val="center"/>
+            </w:pPr>
             <w:r>
               <w:rPr>
                 <w:rFonts w:ascii="Times New Roman" w:hAnsi="Times New Roman"/>
+                <w:sz w:val="22"/>
               </w:rPr>
-              <w:t>Assessment</w:t>
+              <w:t>Q13</w:t>
             </w:r>
           </w:p>
         </w:tc>
         <w:tc>
           <w:tcPr>
-            <w:tcW w:type="dxa" w:w="2160"/>
+            <w:tcW w:type="dxa" w:w="2340"/>
           </w:tcPr>
           <w:p>
+            <w:pPr>
+              <w:jc w:val="left"/>
+            </w:pPr>
             <w:r>
               <w:rPr>
                 <w:rFonts w:ascii="Times New Roman" w:hAnsi="Times New Roman"/>
+                <w:sz w:val="22"/>
               </w:rPr>
-              <w:t>Assess sampling biases</w:t>
+              <w:t>Evaluate statistical significance</w:t>
             </w:r>
           </w:p>
         </w:tc>
@@ -810,53 +1696,69 @@
       <w:tr>
         <w:tc>
           <w:tcPr>
-            <w:tcW w:type="dxa" w:w="2160"/>
+            <w:tcW w:type="dxa" w:w="2340"/>
           </w:tcPr>
           <w:p>
+            <w:pPr>
+              <w:jc w:val="left"/>
+            </w:pPr>
             <w:r>
               <w:rPr>
                 <w:rFonts w:ascii="Times New Roman" w:hAnsi="Times New Roman"/>
+                <w:sz w:val="22"/>
               </w:rPr>
-              <w:t>Betrouwbaarheidsintervallen</w:t>
+              <w:t>Spurious Correlation</w:t>
             </w:r>
           </w:p>
         </w:tc>
         <w:tc>
           <w:tcPr>
-            <w:tcW w:type="dxa" w:w="2160"/>
+            <w:tcW w:type="dxa" w:w="2340"/>
           </w:tcPr>
           <w:p>
+            <w:pPr>
+              <w:jc w:val="center"/>
+            </w:pPr>
             <w:r>
               <w:rPr>
                 <w:rFonts w:ascii="Times New Roman" w:hAnsi="Times New Roman"/>
+                <w:sz w:val="22"/>
               </w:rPr>
-              <w:t>Apply</w:t>
+              <w:t>Evaluate</w:t>
             </w:r>
           </w:p>
         </w:tc>
         <w:tc>
           <w:tcPr>
-            <w:tcW w:type="dxa" w:w="2160"/>
+            <w:tcW w:type="dxa" w:w="2340"/>
           </w:tcPr>
           <w:p>
+            <w:pPr>
+              <w:jc w:val="center"/>
+            </w:pPr>
             <w:r>
               <w:rPr>
                 <w:rFonts w:ascii="Times New Roman" w:hAnsi="Times New Roman"/>
+                <w:sz w:val="22"/>
               </w:rPr>
-              <w:t>Calculation</w:t>
+              <w:t>Q14</w:t>
             </w:r>
           </w:p>
         </w:tc>
         <w:tc>
           <w:tcPr>
-            <w:tcW w:type="dxa" w:w="2160"/>
+            <w:tcW w:type="dxa" w:w="2340"/>
           </w:tcPr>
           <w:p>
+            <w:pPr>
+              <w:jc w:val="left"/>
+            </w:pPr>
             <w:r>
               <w:rPr>
                 <w:rFonts w:ascii="Times New Roman" w:hAnsi="Times New Roman"/>
+                <w:sz w:val="22"/>
               </w:rPr>
-              <w:t>Calculate and interpret confidence intervals</w:t>
+              <w:t>Evaluate causation vs. correlation</w:t>
             </w:r>
           </w:p>
         </w:tc>
@@ -864,241 +1766,33 @@
       <w:tr>
         <w:tc>
           <w:tcPr>
-            <w:tcW w:type="dxa" w:w="2160"/>
+            <w:tcW w:type="dxa" w:w="2340"/>
           </w:tcPr>
           <w:p>
+            <w:pPr>
+              <w:jc w:val="left"/>
+            </w:pPr>
             <w:r>
               <w:rPr>
                 <w:rFonts w:ascii="Times New Roman" w:hAnsi="Times New Roman"/>
+                <w:sz w:val="22"/>
               </w:rPr>
-              <w:t>p-Waarde Interpretatie</w:t>
+              <w:t>Research Design Creation</w:t>
             </w:r>
           </w:p>
         </w:tc>
         <w:tc>
           <w:tcPr>
-            <w:tcW w:type="dxa" w:w="2160"/>
+            <w:tcW w:type="dxa" w:w="2340"/>
           </w:tcPr>
           <w:p>
+            <w:pPr>
+              <w:jc w:val="center"/>
+            </w:pPr>
             <w:r>
               <w:rPr>
                 <w:rFonts w:ascii="Times New Roman" w:hAnsi="Times New Roman"/>
-              </w:rPr>
-              <w:t>Understand</w:t>
-            </w:r>
-          </w:p>
-        </w:tc>
-        <w:tc>
-          <w:tcPr>
-            <w:tcW w:type="dxa" w:w="2160"/>
-          </w:tcPr>
-          <w:p>
-            <w:r>
-              <w:rPr>
-                <w:rFonts w:ascii="Times New Roman" w:hAnsi="Times New Roman"/>
-              </w:rPr>
-              <w:t>Concept application</w:t>
-            </w:r>
-          </w:p>
-        </w:tc>
-        <w:tc>
-          <w:tcPr>
-            <w:tcW w:type="dxa" w:w="2160"/>
-          </w:tcPr>
-          <w:p>
-            <w:r>
-              <w:rPr>
-                <w:rFonts w:ascii="Times New Roman" w:hAnsi="Times New Roman"/>
-              </w:rPr>
-              <w:t>Explain p-values in hypothesis testing</w:t>
-            </w:r>
-          </w:p>
-        </w:tc>
-      </w:tr>
-      <w:tr>
-        <w:tc>
-          <w:tcPr>
-            <w:tcW w:type="dxa" w:w="2160"/>
-          </w:tcPr>
-          <w:p>
-            <w:r>
-              <w:rPr>
-                <w:rFonts w:ascii="Times New Roman" w:hAnsi="Times New Roman"/>
-              </w:rPr>
-              <w:t>Scheve Verdeling Herkennen</w:t>
-            </w:r>
-          </w:p>
-        </w:tc>
-        <w:tc>
-          <w:tcPr>
-            <w:tcW w:type="dxa" w:w="2160"/>
-          </w:tcPr>
-          <w:p>
-            <w:r>
-              <w:rPr>
-                <w:rFonts w:ascii="Times New Roman" w:hAnsi="Times New Roman"/>
-              </w:rPr>
-              <w:t>Analyze</w:t>
-            </w:r>
-          </w:p>
-        </w:tc>
-        <w:tc>
-          <w:tcPr>
-            <w:tcW w:type="dxa" w:w="2160"/>
-          </w:tcPr>
-          <w:p>
-            <w:r>
-              <w:rPr>
-                <w:rFonts w:ascii="Times New Roman" w:hAnsi="Times New Roman"/>
-              </w:rPr>
-              <w:t>Pattern recognition</w:t>
-            </w:r>
-          </w:p>
-        </w:tc>
-        <w:tc>
-          <w:tcPr>
-            <w:tcW w:type="dxa" w:w="2160"/>
-          </w:tcPr>
-          <w:p>
-            <w:r>
-              <w:rPr>
-                <w:rFonts w:ascii="Times New Roman" w:hAnsi="Times New Roman"/>
-              </w:rPr>
-              <w:t>Identify skewed distributions</w:t>
-            </w:r>
-          </w:p>
-        </w:tc>
-      </w:tr>
-      <w:tr>
-        <w:tc>
-          <w:tcPr>
-            <w:tcW w:type="dxa" w:w="2160"/>
-          </w:tcPr>
-          <w:p>
-            <w:r>
-              <w:rPr>
-                <w:rFonts w:ascii="Times New Roman" w:hAnsi="Times New Roman"/>
-              </w:rPr>
-              <w:t>Type I en Type II Fouten</w:t>
-            </w:r>
-          </w:p>
-        </w:tc>
-        <w:tc>
-          <w:tcPr>
-            <w:tcW w:type="dxa" w:w="2160"/>
-          </w:tcPr>
-          <w:p>
-            <w:r>
-              <w:rPr>
-                <w:rFonts w:ascii="Times New Roman" w:hAnsi="Times New Roman"/>
-              </w:rPr>
-              <w:t>Evaluate</w:t>
-            </w:r>
-          </w:p>
-        </w:tc>
-        <w:tc>
-          <w:tcPr>
-            <w:tcW w:type="dxa" w:w="2160"/>
-          </w:tcPr>
-          <w:p>
-            <w:r>
-              <w:rPr>
-                <w:rFonts w:ascii="Times New Roman" w:hAnsi="Times New Roman"/>
-              </w:rPr>
-              <w:t>Critical assessment</w:t>
-            </w:r>
-          </w:p>
-        </w:tc>
-        <w:tc>
-          <w:tcPr>
-            <w:tcW w:type="dxa" w:w="2160"/>
-          </w:tcPr>
-          <w:p>
-            <w:r>
-              <w:rPr>
-                <w:rFonts w:ascii="Times New Roman" w:hAnsi="Times New Roman"/>
-              </w:rPr>
-              <w:t>Evaluate consequences of statistical errors</w:t>
-            </w:r>
-          </w:p>
-        </w:tc>
-      </w:tr>
-      <w:tr>
-        <w:tc>
-          <w:tcPr>
-            <w:tcW w:type="dxa" w:w="2160"/>
-          </w:tcPr>
-          <w:p>
-            <w:r>
-              <w:rPr>
-                <w:rFonts w:ascii="Times New Roman" w:hAnsi="Times New Roman"/>
-              </w:rPr>
-              <w:t>Effectgrootte Berekening</w:t>
-            </w:r>
-          </w:p>
-        </w:tc>
-        <w:tc>
-          <w:tcPr>
-            <w:tcW w:type="dxa" w:w="2160"/>
-          </w:tcPr>
-          <w:p>
-            <w:r>
-              <w:rPr>
-                <w:rFonts w:ascii="Times New Roman" w:hAnsi="Times New Roman"/>
-              </w:rPr>
-              <w:t>Apply</w:t>
-            </w:r>
-          </w:p>
-        </w:tc>
-        <w:tc>
-          <w:tcPr>
-            <w:tcW w:type="dxa" w:w="2160"/>
-          </w:tcPr>
-          <w:p>
-            <w:r>
-              <w:rPr>
-                <w:rFonts w:ascii="Times New Roman" w:hAnsi="Times New Roman"/>
-              </w:rPr>
-              <w:t>Calculation</w:t>
-            </w:r>
-          </w:p>
-        </w:tc>
-        <w:tc>
-          <w:tcPr>
-            <w:tcW w:type="dxa" w:w="2160"/>
-          </w:tcPr>
-          <w:p>
-            <w:r>
-              <w:rPr>
-                <w:rFonts w:ascii="Times New Roman" w:hAnsi="Times New Roman"/>
-              </w:rPr>
-              <w:t>Calculate effect sizes</w:t>
-            </w:r>
-          </w:p>
-        </w:tc>
-      </w:tr>
-      <w:tr>
-        <w:tc>
-          <w:tcPr>
-            <w:tcW w:type="dxa" w:w="2160"/>
-          </w:tcPr>
-          <w:p>
-            <w:r>
-              <w:rPr>
-                <w:rFonts w:ascii="Times New Roman" w:hAnsi="Times New Roman"/>
-              </w:rPr>
-              <w:t>Grafische Weergave Kiezen</w:t>
-            </w:r>
-          </w:p>
-        </w:tc>
-        <w:tc>
-          <w:tcPr>
-            <w:tcW w:type="dxa" w:w="2160"/>
-          </w:tcPr>
-          <w:p>
-            <w:r>
-              <w:rPr>
-                <w:rFonts w:ascii="Times New Roman" w:hAnsi="Times New Roman"/>
+                <w:sz w:val="22"/>
               </w:rPr>
               <w:t>Create</w:t>
             </w:r>
@@ -1106,32 +1800,46 @@
         </w:tc>
         <w:tc>
           <w:tcPr>
-            <w:tcW w:type="dxa" w:w="2160"/>
+            <w:tcW w:type="dxa" w:w="2340"/>
           </w:tcPr>
           <w:p>
+            <w:pPr>
+              <w:jc w:val="center"/>
+            </w:pPr>
             <w:r>
               <w:rPr>
                 <w:rFonts w:ascii="Times New Roman" w:hAnsi="Times New Roman"/>
+                <w:sz w:val="22"/>
               </w:rPr>
-              <w:t>Decision making</w:t>
+              <w:t>Q15</w:t>
             </w:r>
           </w:p>
         </w:tc>
         <w:tc>
           <w:tcPr>
-            <w:tcW w:type="dxa" w:w="2160"/>
+            <w:tcW w:type="dxa" w:w="2340"/>
           </w:tcPr>
           <w:p>
+            <w:pPr>
+              <w:jc w:val="left"/>
+            </w:pPr>
             <w:r>
               <w:rPr>
                 <w:rFonts w:ascii="Times New Roman" w:hAnsi="Times New Roman"/>
+                <w:sz w:val="22"/>
               </w:rPr>
-              <w:t>Choose appropriate data visualizations</w:t>
+              <w:t>Design original research methods</w:t>
             </w:r>
           </w:p>
         </w:tc>
       </w:tr>
     </w:tbl>
+    <w:p/>
+    <w:p>
+      <w:r>
+        <w:t>&lt;/div&gt;</w:t>
+      </w:r>
+    </w:p>
     <w:p>
       <w:pPr>
         <w:pStyle w:val="Heading1"/>
@@ -1141,7 +1849,7 @@
           <w:rFonts w:ascii="Times New Roman" w:hAnsi="Times New Roman"/>
           <w:color w:val="000000"/>
         </w:rPr>
-        <w:t>3. Learning Design Strategies</w:t>
+        <w:t>3. Learning Support Strategies</w:t>
       </w:r>
     </w:p>
     <w:p>
@@ -1153,17 +1861,23 @@
           <w:rFonts w:ascii="Times New Roman" w:hAnsi="Times New Roman"/>
           <w:color w:val="000000"/>
         </w:rPr>
-        <w:t>Instructional Design Strategy</w:t>
+        <w:t>Scaffolding Approach</w:t>
       </w:r>
     </w:p>
     <w:p>
       <w:r>
-        <w:t>The learning path is structured using Bloom's Taxonomy as a cognitive scaffold, progressing from basic understanding to higher-order skills like evaluation and creation.</w:t>
+        <w:t>Three key scaffolding techniques support student development:</w:t>
       </w:r>
     </w:p>
     <w:p>
+      <w:pPr>
+        <w:pStyle w:val="ListNumber"/>
+      </w:pPr>
       <w:r>
-        <w:t>This layered design includes:</w:t>
+        <w:rPr>
+          <w:b/>
+        </w:rPr>
+        <w:t>Question Design</w:t>
       </w:r>
     </w:p>
     <w:p>
@@ -1171,7 +1885,7 @@
         <w:pStyle w:val="ListBullet"/>
       </w:pPr>
       <w:r>
-        <w:t>**Concept Reinforcement**: e.g., mean vs. median</w:t>
+        <w:t>Early exercises provide more guidance; later ones require more independence</w:t>
       </w:r>
     </w:p>
     <w:p>
@@ -1179,7 +1893,21 @@
         <w:pStyle w:val="ListBullet"/>
       </w:pPr>
       <w:r>
-        <w:t>**Calculation Tasks**: e.g., chi-square, regression</w:t>
+        <w:t>Content progresses from simple to complex criminological contexts</w:t>
+      </w:r>
+    </w:p>
+    <w:p>
+      <w:r>
+        <w:rPr>
+          <w:b w:val="0"/>
+        </w:rPr>
+        <w:t xml:space="preserve">2. </w:t>
+      </w:r>
+      <w:r>
+        <w:rPr>
+          <w:b/>
+        </w:rPr>
+        <w:t>Multi-level Hint System</w:t>
       </w:r>
     </w:p>
     <w:p>
@@ -1187,7 +1915,7 @@
         <w:pStyle w:val="ListBullet"/>
       </w:pPr>
       <w:r>
-        <w:t>**Diagnostic Reasoning**: e.g., outlier influence, correlation vs. causality</w:t>
+        <w:t>Conceptual reminders → Procedural guidance → Worked examples</w:t>
       </w:r>
     </w:p>
     <w:p>
@@ -1195,7 +1923,45 @@
         <w:pStyle w:val="ListBullet"/>
       </w:pPr>
       <w:r>
-        <w:t>**Design/Decision-making**: e.g., choosing visuals, constructing surveys</w:t>
+        <w:t>Progressive withdrawal of support through the course</w:t>
+      </w:r>
+    </w:p>
+    <w:p>
+      <w:r>
+        <w:rPr>
+          <w:b w:val="0"/>
+        </w:rPr>
+        <w:t xml:space="preserve">3. </w:t>
+      </w:r>
+      <w:r>
+        <w:rPr>
+          <w:b/>
+        </w:rPr>
+        <w:t>Feedback as a Learning Tool</w:t>
+      </w:r>
+    </w:p>
+    <w:p>
+      <w:pPr>
+        <w:pStyle w:val="ListBullet"/>
+      </w:pPr>
+      <w:r>
+        <w:t>Precise identification of conceptual errors</w:t>
+      </w:r>
+    </w:p>
+    <w:p>
+      <w:pPr>
+        <w:pStyle w:val="ListBullet"/>
+      </w:pPr>
+      <w:r>
+        <w:t>Metacognitive prompts for reflection</w:t>
+      </w:r>
+    </w:p>
+    <w:p>
+      <w:pPr>
+        <w:pStyle w:val="ListBullet"/>
+      </w:pPr>
+      <w:r>
+        <w:t>Visual explanations for complex concepts</w:t>
       </w:r>
     </w:p>
     <w:p>
@@ -1207,7 +1973,7 @@
           <w:rFonts w:ascii="Times New Roman" w:hAnsi="Times New Roman"/>
           <w:color w:val="000000"/>
         </w:rPr>
-        <w:t>Scaffolding Techniques</w:t>
+        <w:t>Anxiety Reduction Features</w:t>
       </w:r>
     </w:p>
     <w:p>
@@ -1215,7 +1981,16 @@
         <w:pStyle w:val="ListBullet"/>
       </w:pPr>
       <w:r>
-        <w:t>**Conceptual Prompts**: Short reminders of key ideas without revealing the answer</w:t>
+        <w:rPr>
+          <w:b/>
+        </w:rPr>
+        <w:t>Incremental Difficulty</w:t>
+      </w:r>
+      <w:r>
+        <w:rPr>
+          <w:b w:val="0"/>
+        </w:rPr>
+        <w:t>: Building confidence through early successes</w:t>
       </w:r>
     </w:p>
     <w:p>
@@ -1223,7 +1998,16 @@
         <w:pStyle w:val="ListBullet"/>
       </w:pPr>
       <w:r>
-        <w:t>**Strategic Questions**: Sub-questions that guide thinking</w:t>
+        <w:rPr>
+          <w:b/>
+        </w:rPr>
+        <w:t>Contextualization</w:t>
+      </w:r>
+      <w:r>
+        <w:rPr>
+          <w:b w:val="0"/>
+        </w:rPr>
+        <w:t>: Using crime-related scenarios for relevance</w:t>
       </w:r>
     </w:p>
     <w:p>
@@ -1231,7 +2015,16 @@
         <w:pStyle w:val="ListBullet"/>
       </w:pPr>
       <w:r>
-        <w:t>**Relevant Examples**: Analogous situations to model thinking</w:t>
+        <w:rPr>
+          <w:b/>
+        </w:rPr>
+        <w:t>Immediate Feedback</w:t>
+      </w:r>
+      <w:r>
+        <w:rPr>
+          <w:b w:val="0"/>
+        </w:rPr>
+        <w:t>: Non-judgmental guidance on errors</w:t>
       </w:r>
     </w:p>
     <w:p>
@@ -1239,24 +2032,16 @@
         <w:pStyle w:val="ListBullet"/>
       </w:pPr>
       <w:r>
-        <w:t>**Progressive Disclosure**: Stepwise reveal of complexity</w:t>
+        <w:rPr>
+          <w:b/>
+        </w:rPr>
+        <w:t>Multiple Attempts</w:t>
       </w:r>
-    </w:p>
-    <w:p>
-      <w:pPr>
-        <w:pStyle w:val="Heading2"/>
-      </w:pPr>
       <w:r>
         <w:rPr>
-          <w:rFonts w:ascii="Times New Roman" w:hAnsi="Times New Roman"/>
-          <w:color w:val="000000"/>
+          <w:b w:val="0"/>
         </w:rPr>
-        <w:t>Anxiety Reduction Through Structured Design</w:t>
-      </w:r>
-    </w:p>
-    <w:p>
-      <w:r>
-        <w:t>The exercise design incorporates several features specifically aimed at reducing statistics anxiety:</w:t>
+        <w:t>: Reducing pressure to get it right the first time</w:t>
       </w:r>
     </w:p>
     <w:p>
@@ -1264,7 +2049,16 @@
         <w:pStyle w:val="ListBullet"/>
       </w:pPr>
       <w:r>
-        <w:t>**Incremental Difficulty**: Questions gradually increase in complexity, allowing students to build confidence with early successes before tackling harder concepts</w:t>
+        <w:rPr>
+          <w:b/>
+        </w:rPr>
+        <w:t>Clear Expectations</w:t>
+      </w:r>
+      <w:r>
+        <w:rPr>
+          <w:b w:val="0"/>
+        </w:rPr>
+        <w:t>: Explicitly stated learning objectives</w:t>
       </w:r>
     </w:p>
     <w:p>
@@ -1272,7 +2066,16 @@
         <w:pStyle w:val="ListBullet"/>
       </w:pPr>
       <w:r>
-        <w:t>**Contextualization**: Crime-related scenarios make abstract statistical concepts more concrete and relevant to students' career interests</w:t>
+        <w:rPr>
+          <w:b/>
+        </w:rPr>
+        <w:t>Visual Supports</w:t>
+      </w:r>
+      <w:r>
+        <w:rPr>
+          <w:b w:val="0"/>
+        </w:rPr>
+        <w:t>: Varied presentation for different learning styles</w:t>
       </w:r>
     </w:p>
     <w:p>
@@ -1280,61 +2083,33 @@
         <w:pStyle w:val="ListBullet"/>
       </w:pPr>
       <w:r>
-        <w:t>**Immediate Feedback**: Detailed, non-judgmental feedback helps students understand errors and reinforces correct thinking patterns</w:t>
+        <w:rPr>
+          <w:b/>
+        </w:rPr>
+        <w:t>Consistent Structure</w:t>
+      </w:r>
+      <w:r>
+        <w:rPr>
+          <w:b w:val="0"/>
+        </w:rPr>
+        <w:t>: Reduced cognitive load through predictable formats</w:t>
       </w:r>
     </w:p>
     <w:p>
       <w:pPr>
-        <w:pStyle w:val="ListBullet"/>
-      </w:pPr>
-      <w:r>
-        <w:t>**Multiple Attempts**: Most exercises allow multiple attempts, reducing the pressure of getting it right the first time</w:t>
-      </w:r>
-    </w:p>
-    <w:p>
-      <w:pPr>
-        <w:pStyle w:val="ListBullet"/>
-      </w:pPr>
-      <w:r>
-        <w:t>**Clear Expectations**: Learning objectives are explicitly stated, removing uncertainty about what students are expected to know</w:t>
-      </w:r>
-    </w:p>
-    <w:p>
-      <w:pPr>
-        <w:pStyle w:val="ListBullet"/>
-      </w:pPr>
-      <w:r>
-        <w:t>**Visual Supports**: Graphs, tables, and visual elements help students with different learning styles understand complex ideas</w:t>
-      </w:r>
-    </w:p>
-    <w:p>
-      <w:pPr>
-        <w:pStyle w:val="ListBullet"/>
-      </w:pPr>
-      <w:r>
-        <w:t>**Consistent Structure**: Predictable exercise formats reduce cognitive load, allowing students to focus on content rather than navigating unfamiliar interfaces</w:t>
-      </w:r>
-    </w:p>
-    <w:p>
-      <w:r>
-        <w:t>These design elements collectively create a more supportive learning environment that acknowledges and addresses the statistical anxiety many criminology students experience.</w:t>
-      </w:r>
-    </w:p>
-    <w:p>
-      <w:pPr>
-        <w:pStyle w:val="Heading2"/>
+        <w:pStyle w:val="Heading1"/>
       </w:pPr>
       <w:r>
         <w:rPr>
           <w:rFonts w:ascii="Times New Roman" w:hAnsi="Times New Roman"/>
           <w:color w:val="000000"/>
         </w:rPr>
-        <w:t>Feedback and Support Elements</w:t>
+        <w:t>4. Example Content and Feedback</w:t>
       </w:r>
     </w:p>
     <w:p>
       <w:pPr>
-        <w:pStyle w:val="Heading3"/>
+        <w:pStyle w:val="Heading2"/>
       </w:pPr>
       <w:r>
         <w:rPr>
@@ -1349,7 +2124,7 @@
         <w:pStyle w:val="ListBullet"/>
       </w:pPr>
       <w:r>
-        <w:t>"Het gemiddelde is gevoelig voor uitschieters..."</w:t>
+        <w:t>"Het gemiddelde is gevoelig voor uitschieters, wat belangrijk is bij het analyseren van misdaadcijfers."</w:t>
       </w:r>
     </w:p>
     <w:p>
@@ -1357,7 +2132,7 @@
         <w:pStyle w:val="ListBullet"/>
       </w:pPr>
       <w:r>
-        <w:t>"Let op: bij een chi-kwadraattoets..."</w:t>
+        <w:t>"Let op: bij een chi-kwadraattoets is de nulhypothese dat er geen verband bestaat tussen de variabelen."</w:t>
       </w:r>
     </w:p>
     <w:p>
@@ -1365,7 +2140,7 @@
         <w:pStyle w:val="ListBullet"/>
       </w:pPr>
       <w:r>
-        <w:t>"Denk aan de formule voor variantie..."</w:t>
+        <w:t>"Een correlatie van 0,7 tussen werkloosheid en misdaad betekent een sterk verband, maar nog geen causaal verband."</w:t>
       </w:r>
     </w:p>
     <w:p>
@@ -1373,100 +2148,7 @@
         <w:pStyle w:val="ListBullet"/>
       </w:pPr>
       <w:r>
-        <w:t>"Een correlatie van 0,7 betekent..."</w:t>
-      </w:r>
-    </w:p>
-    <w:p>
-      <w:pPr>
-        <w:pStyle w:val="Heading3"/>
-      </w:pPr>
-      <w:r>
-        <w:rPr>
-          <w:rFonts w:ascii="Times New Roman" w:hAnsi="Times New Roman"/>
-          <w:color w:val="000000"/>
-        </w:rPr>
-        <w:t>Targeted Feedback</w:t>
-      </w:r>
-    </w:p>
-    <w:p>
-      <w:pPr>
-        <w:pStyle w:val="ListBullet"/>
-      </w:pPr>
-      <w:r>
-        <w:t>**Correct Answers**: Confirm logic, extend concepts, connect to real-world application</w:t>
-      </w:r>
-    </w:p>
-    <w:p>
-      <w:pPr>
-        <w:pStyle w:val="ListBullet"/>
-      </w:pPr>
-      <w:r>
-        <w:t>**Incorrect Answers**: Clarify misconceptions, explain concepts, and encourage reflection</w:t>
-      </w:r>
-    </w:p>
-    <w:p>
-      <w:pPr>
-        <w:pStyle w:val="Heading3"/>
-      </w:pPr>
-      <w:r>
-        <w:rPr>
-          <w:rFonts w:ascii="Times New Roman" w:hAnsi="Times New Roman"/>
-          <w:color w:val="000000"/>
-        </w:rPr>
-        <w:t>Metacognitive Reflection Examples</w:t>
-      </w:r>
-    </w:p>
-    <w:p>
-      <w:pPr>
-        <w:pStyle w:val="ListBullet"/>
-      </w:pPr>
-      <w:r>
-        <w:t>"Fout – dit is inferentiële of voorspellende statistiek..."</w:t>
-      </w:r>
-    </w:p>
-    <w:p>
-      <w:pPr>
-        <w:pStyle w:val="ListBullet"/>
-      </w:pPr>
-      <w:r>
-        <w:t>"Je hebt het gemiddelde goed berekend, maar..."</w:t>
-      </w:r>
-    </w:p>
-    <w:p>
-      <w:pPr>
-        <w:pStyle w:val="ListBullet"/>
-      </w:pPr>
-      <w:r>
-        <w:t>"Let op: je hebt de nulhypothese verworpen, maar..."</w:t>
-      </w:r>
-    </w:p>
-    <w:p>
-      <w:pPr>
-        <w:pStyle w:val="Heading3"/>
-      </w:pPr>
-      <w:r>
-        <w:rPr>
-          <w:rFonts w:ascii="Times New Roman" w:hAnsi="Times New Roman"/>
-          <w:color w:val="000000"/>
-        </w:rPr>
-        <w:t>External Resources</w:t>
-      </w:r>
-    </w:p>
-    <w:p>
-      <w:r>
-        <w:t>Links to textbook chapters, videos, or slides are added to help students review concepts and fill gaps.</w:t>
-      </w:r>
-    </w:p>
-    <w:p>
-      <w:pPr>
-        <w:pStyle w:val="Heading1"/>
-      </w:pPr>
-      <w:r>
-        <w:rPr>
-          <w:rFonts w:ascii="Times New Roman" w:hAnsi="Times New Roman"/>
-          <w:color w:val="000000"/>
-        </w:rPr>
-        <w:t>4. Example Question Elements</w:t>
+        <w:t>"Bij het interpreteren van p-waarden, onthoud dat 'niet significant' niet hetzelfde is als 'geen effect'."</w:t>
       </w:r>
     </w:p>
     <w:p>
@@ -1478,7 +2160,7 @@
           <w:rFonts w:ascii="Times New Roman" w:hAnsi="Times New Roman"/>
           <w:color w:val="000000"/>
         </w:rPr>
-        <w:t>Sample Question</w:t>
+        <w:t>Sample Question Structure</w:t>
       </w:r>
     </w:p>
     <w:p>
@@ -1486,7 +2168,16 @@
         <w:pStyle w:val="ListBullet"/>
       </w:pPr>
       <w:r>
-        <w:t>**Title**: Invloed van Uitschieters op Centrummaten</w:t>
+        <w:rPr>
+          <w:b/>
+        </w:rPr>
+        <w:t>Title</w:t>
+      </w:r>
+      <w:r>
+        <w:rPr>
+          <w:b w:val="0"/>
+        </w:rPr>
+        <w:t>: Invloed van Uitschieters op Centrummaten</w:t>
       </w:r>
     </w:p>
     <w:p>
@@ -1494,7 +2185,16 @@
         <w:pStyle w:val="ListBullet"/>
       </w:pPr>
       <w:r>
-        <w:t>**Context**: Inbraakcijfers in 10 wijken: [5, 7, 6, 8, 5, 9, 6, 7, 40, 7]</w:t>
+        <w:rPr>
+          <w:b/>
+        </w:rPr>
+        <w:t>Context</w:t>
+      </w:r>
+      <w:r>
+        <w:rPr>
+          <w:b w:val="0"/>
+        </w:rPr>
+        <w:t>: Inbraakcijfers in 10 wijken in Gent: [5, 7, 6, 8, 5, 9, 6, 7, 40, 7]</w:t>
       </w:r>
     </w:p>
     <w:p>
@@ -1502,7 +2202,16 @@
         <w:pStyle w:val="ListBullet"/>
       </w:pPr>
       <w:r>
-        <w:t>**Question**: Welke uitspraak is correct?</w:t>
+        <w:rPr>
+          <w:b/>
+        </w:rPr>
+        <w:t>Scenario</w:t>
+      </w:r>
+      <w:r>
+        <w:rPr>
+          <w:b w:val="0"/>
+        </w:rPr>
+        <w:t>: "Als criminoloog analyseer je inbraakcijfers voor 10 wijken in Gent. Je merkt dat één wijk een opvallend hoog aantal inbraken heeft."</w:t>
       </w:r>
     </w:p>
     <w:p>
@@ -1510,7 +2219,16 @@
         <w:pStyle w:val="ListBullet"/>
       </w:pPr>
       <w:r>
-        <w:t>A) De mediaan geeft een beter beeld...</w:t>
+        <w:rPr>
+          <w:b/>
+        </w:rPr>
+        <w:t>Question</w:t>
+      </w:r>
+      <w:r>
+        <w:rPr>
+          <w:b w:val="0"/>
+        </w:rPr>
+        <w:t>: Welke uitspraak is correct over de representativiteit van centrummaten voor deze dataset?</w:t>
       </w:r>
     </w:p>
     <w:p>
@@ -1518,7 +2236,7 @@
         <w:pStyle w:val="ListBullet"/>
       </w:pPr>
       <w:r>
-        <w:t>B) Het gemiddelde geeft een beter beeld...</w:t>
+        <w:t>A) De mediaan geeft een beter beeld van het "typische" inbraakcijfer omdat deze minder wordt beïnvloed door de uitschieter</w:t>
       </w:r>
     </w:p>
     <w:p>
@@ -1526,7 +2244,7 @@
         <w:pStyle w:val="ListBullet"/>
       </w:pPr>
       <w:r>
-        <w:t>C) Beide zijn even representatief</w:t>
+        <w:t>B) Het gemiddelde geeft een beter beeld van de algemene veiligheidssituatie</w:t>
       </w:r>
     </w:p>
     <w:p>
@@ -1534,19 +2252,7 @@
         <w:pStyle w:val="ListBullet"/>
       </w:pPr>
       <w:r>
-        <w:t>D) Geen van beide is geschikt</w:t>
-      </w:r>
-    </w:p>
-    <w:p>
-      <w:pPr>
-        <w:pStyle w:val="Heading2"/>
-      </w:pPr>
-      <w:r>
-        <w:rPr>
-          <w:rFonts w:ascii="Times New Roman" w:hAnsi="Times New Roman"/>
-          <w:color w:val="000000"/>
-        </w:rPr>
-        <w:t>Feedback Logic</w:t>
+        <w:t>C) Beide centrummaten zijn even representatief voor deze dataset</w:t>
       </w:r>
     </w:p>
     <w:p>
@@ -1554,1045 +2260,7 @@
         <w:pStyle w:val="ListBullet"/>
       </w:pPr>
       <w:r>
-        <w:t>**Correct (A)**: De mediaan wordt minder beïnvloed...</w:t>
-      </w:r>
-    </w:p>
-    <w:p>
-      <w:pPr>
-        <w:pStyle w:val="ListBullet"/>
-      </w:pPr>
-      <w:r>
-        <w:t>**Incorrect (B)**: Het gemiddelde wordt sterk beïnvloed...</w:t>
-      </w:r>
-    </w:p>
-    <w:p>
-      <w:pPr>
-        <w:pStyle w:val="ListBullet"/>
-      </w:pPr>
-      <w:r>
-        <w:t>**Incorrect (C)**: Bij uitschieters zijn ze niet gelijkwaardig...</w:t>
-      </w:r>
-    </w:p>
-    <w:p>
-      <w:pPr>
-        <w:pStyle w:val="ListBullet"/>
-      </w:pPr>
-      <w:r>
-        <w:t>**Incorrect (D)**: De mediaan blijft bruikbaar ondanks uitschieters</w:t>
-      </w:r>
-    </w:p>
-    <w:p>
-      <w:pPr>
-        <w:pStyle w:val="Heading2"/>
-      </w:pPr>
-      <w:r>
-        <w:rPr>
-          <w:rFonts w:ascii="Times New Roman" w:hAnsi="Times New Roman"/>
-          <w:color w:val="000000"/>
-        </w:rPr>
-        <w:t>Hints and Visual Aids</w:t>
-      </w:r>
-    </w:p>
-    <w:p>
-      <w:pPr>
-        <w:pStyle w:val="ListBullet"/>
-      </w:pPr>
-      <w:r>
-        <w:t>**Hint 1**: "Bereken zowel het gemiddelde als de mediaan"</w:t>
-      </w:r>
-    </w:p>
-    <w:p>
-      <w:pPr>
-        <w:pStyle w:val="ListBullet"/>
-      </w:pPr>
-      <w:r>
-        <w:t>**Hint 2**: "Visualiseer de data met een boxplot"</w:t>
-      </w:r>
-    </w:p>
-    <w:p>
-      <w:pPr>
-        <w:pStyle w:val="ListBullet"/>
-      </w:pPr>
-      <w:r>
-        <w:t>**Visual**: Boxplot with outlier marked at 40</w:t>
-      </w:r>
-    </w:p>
-    <w:p>
-      <w:pPr>
-        <w:pStyle w:val="Heading1"/>
-      </w:pPr>
-      <w:r>
-        <w:rPr>
-          <w:rFonts w:ascii="Times New Roman" w:hAnsi="Times New Roman"/>
-          <w:color w:val="000000"/>
-        </w:rPr>
-        <w:t>5. Annotated Screenshots</w:t>
-      </w:r>
-    </w:p>
-    <w:p>
-      <w:r>
-        <w:t>This visual overview provides selected exercises from the Dodona learning path for criminology students. Each section includes the screenshot, its content description, and relevant pedagogical context.</w:t>
-      </w:r>
-    </w:p>
-    <w:p>
-      <w:pPr>
-        <w:pStyle w:val="Heading2"/>
-      </w:pPr>
-      <w:r>
-        <w:rPr>
-          <w:rFonts w:ascii="Times New Roman" w:hAnsi="Times New Roman"/>
-          <w:color w:val="000000"/>
-        </w:rPr>
-        <w:t>Course Structure</w:t>
-      </w:r>
-    </w:p>
-    <w:p>
-      <w:pPr>
-        <w:pStyle w:val="Heading3"/>
-      </w:pPr>
-      <w:r>
-        <w:rPr>
-          <w:rFonts w:ascii="Times New Roman" w:hAnsi="Times New Roman"/>
-          <w:color w:val="000000"/>
-        </w:rPr>
-        <w:t>1. Series Overview – Part 1</w:t>
-      </w:r>
-    </w:p>
-    <w:p>
-      <w:pPr>
-        <w:jc w:val="center"/>
-      </w:pPr>
-    </w:p>
-    <w:p>
-      <w:r>
-        <w:drawing>
-          <wp:inline xmlns:a="http://schemas.openxmlformats.org/drawingml/2006/main" xmlns:pic="http://schemas.openxmlformats.org/drawingml/2006/picture">
-            <wp:extent cx="5486400" cy="1138428"/>
-            <wp:docPr id="1" name="Picture 1"/>
-            <wp:cNvGraphicFramePr>
-              <a:graphicFrameLocks noChangeAspect="1"/>
-            </wp:cNvGraphicFramePr>
-            <a:graphic>
-              <a:graphicData uri="http://schemas.openxmlformats.org/drawingml/2006/picture">
-                <pic:pic>
-                  <pic:nvPicPr>
-                    <pic:cNvPr id="0" name="dodona-series-overview-1.png"/>
-                    <pic:cNvPicPr/>
-                  </pic:nvPicPr>
-                  <pic:blipFill>
-                    <a:blip r:embed="rId9"/>
-                    <a:stretch>
-                      <a:fillRect/>
-                    </a:stretch>
-                  </pic:blipFill>
-                  <pic:spPr>
-                    <a:xfrm>
-                      <a:off x="0" y="0"/>
-                      <a:ext cx="5486400" cy="1138428"/>
-                    </a:xfrm>
-                    <a:prstGeom prst="rect"/>
-                  </pic:spPr>
-                </pic:pic>
-              </a:graphicData>
-            </a:graphic>
-          </wp:inline>
-        </w:drawing>
-      </w:r>
-    </w:p>
-    <w:p>
-      <w:pPr>
-        <w:pStyle w:val="Caption"/>
-        <w:jc w:val="center"/>
-      </w:pPr>
-      <w:r>
-        <w:rPr>
-          <w:rFonts w:ascii="Times New Roman" w:hAnsi="Times New Roman"/>
-          <w:i/>
-          <w:sz w:val="20"/>
-        </w:rPr>
-        <w:t>dodona-series-overview-1</w:t>
-      </w:r>
-    </w:p>
-    <w:p>
-      <w:r>
-        <w:rPr>
-          <w:b/>
-        </w:rPr>
-        <w:t>Description:</w:t>
-      </w:r>
-      <w:r>
-        <w:t xml:space="preserve"> Shows the top portion of the full exercise series within the 'Basisstatistiek' course on Dodona.</w:t>
-      </w:r>
-    </w:p>
-    <w:p>
-      <w:r>
-        <w:rPr>
-          <w:b/>
-        </w:rPr>
-        <w:t>Purpose:</w:t>
-      </w:r>
-      <w:r>
-        <w:t xml:space="preserve"> Highlights the structure and entry point of the course, where students see the learning objectives and can track their progress.</w:t>
-      </w:r>
-    </w:p>
-    <w:p>
-      <w:r>
-        <w:t>__________________________________________________</w:t>
-      </w:r>
-    </w:p>
-    <w:p>
-      <w:pPr>
-        <w:pStyle w:val="Heading3"/>
-      </w:pPr>
-      <w:r>
-        <w:rPr>
-          <w:rFonts w:ascii="Times New Roman" w:hAnsi="Times New Roman"/>
-          <w:color w:val="000000"/>
-        </w:rPr>
-        <w:t>2. Series Overview – Part 2</w:t>
-      </w:r>
-    </w:p>
-    <w:p>
-      <w:pPr>
-        <w:jc w:val="center"/>
-      </w:pPr>
-    </w:p>
-    <w:p>
-      <w:r>
-        <w:drawing>
-          <wp:inline xmlns:a="http://schemas.openxmlformats.org/drawingml/2006/main" xmlns:pic="http://schemas.openxmlformats.org/drawingml/2006/picture">
-            <wp:extent cx="5486400" cy="3101734"/>
-            <wp:docPr id="2" name="Picture 2"/>
-            <wp:cNvGraphicFramePr>
-              <a:graphicFrameLocks noChangeAspect="1"/>
-            </wp:cNvGraphicFramePr>
-            <a:graphic>
-              <a:graphicData uri="http://schemas.openxmlformats.org/drawingml/2006/picture">
-                <pic:pic>
-                  <pic:nvPicPr>
-                    <pic:cNvPr id="0" name="dodona-series-overview-2.png"/>
-                    <pic:cNvPicPr/>
-                  </pic:nvPicPr>
-                  <pic:blipFill>
-                    <a:blip r:embed="rId10"/>
-                    <a:stretch>
-                      <a:fillRect/>
-                    </a:stretch>
-                  </pic:blipFill>
-                  <pic:spPr>
-                    <a:xfrm>
-                      <a:off x="0" y="0"/>
-                      <a:ext cx="5486400" cy="3101734"/>
-                    </a:xfrm>
-                    <a:prstGeom prst="rect"/>
-                  </pic:spPr>
-                </pic:pic>
-              </a:graphicData>
-            </a:graphic>
-          </wp:inline>
-        </w:drawing>
-      </w:r>
-    </w:p>
-    <w:p>
-      <w:pPr>
-        <w:pStyle w:val="Caption"/>
-        <w:jc w:val="center"/>
-      </w:pPr>
-      <w:r>
-        <w:rPr>
-          <w:rFonts w:ascii="Times New Roman" w:hAnsi="Times New Roman"/>
-          <w:i/>
-          <w:sz w:val="20"/>
-        </w:rPr>
-        <w:t>dodona-series-overview-2</w:t>
-      </w:r>
-    </w:p>
-    <w:p>
-      <w:r>
-        <w:rPr>
-          <w:b/>
-        </w:rPr>
-        <w:t>Description:</w:t>
-      </w:r>
-      <w:r>
-        <w:t xml:space="preserve"> Displays the middle section of the course, including the first part: *Basisbegrippen en Toepassingen*.</w:t>
-      </w:r>
-    </w:p>
-    <w:p>
-      <w:r>
-        <w:rPr>
-          <w:b/>
-        </w:rPr>
-        <w:t>Purpose:</w:t>
-      </w:r>
-      <w:r>
-        <w:t xml:space="preserve"> Demonstrates the progressive introduction of fundamental statistical concepts (e.g., measurement levels, crime rate, correlation). Most exercises here are aligned with Bloom's levels: Remember, Understand, and Apply.</w:t>
-      </w:r>
-    </w:p>
-    <w:p>
-      <w:r>
-        <w:t>__________________________________________________</w:t>
-      </w:r>
-    </w:p>
-    <w:p>
-      <w:pPr>
-        <w:pStyle w:val="Heading3"/>
-      </w:pPr>
-      <w:r>
-        <w:rPr>
-          <w:rFonts w:ascii="Times New Roman" w:hAnsi="Times New Roman"/>
-          <w:color w:val="000000"/>
-        </w:rPr>
-        <w:t>3. Series Overview – Part 3</w:t>
-      </w:r>
-    </w:p>
-    <w:p>
-      <w:pPr>
-        <w:jc w:val="center"/>
-      </w:pPr>
-    </w:p>
-    <w:p>
-      <w:r>
-        <w:drawing>
-          <wp:inline xmlns:a="http://schemas.openxmlformats.org/drawingml/2006/main" xmlns:pic="http://schemas.openxmlformats.org/drawingml/2006/picture">
-            <wp:extent cx="5486400" cy="2805484"/>
-            <wp:docPr id="3" name="Picture 3"/>
-            <wp:cNvGraphicFramePr>
-              <a:graphicFrameLocks noChangeAspect="1"/>
-            </wp:cNvGraphicFramePr>
-            <a:graphic>
-              <a:graphicData uri="http://schemas.openxmlformats.org/drawingml/2006/picture">
-                <pic:pic>
-                  <pic:nvPicPr>
-                    <pic:cNvPr id="0" name="dodona-series-overview-3.png"/>
-                    <pic:cNvPicPr/>
-                  </pic:nvPicPr>
-                  <pic:blipFill>
-                    <a:blip r:embed="rId11"/>
-                    <a:stretch>
-                      <a:fillRect/>
-                    </a:stretch>
-                  </pic:blipFill>
-                  <pic:spPr>
-                    <a:xfrm>
-                      <a:off x="0" y="0"/>
-                      <a:ext cx="5486400" cy="2805484"/>
-                    </a:xfrm>
-                    <a:prstGeom prst="rect"/>
-                  </pic:spPr>
-                </pic:pic>
-              </a:graphicData>
-            </a:graphic>
-          </wp:inline>
-        </w:drawing>
-      </w:r>
-    </w:p>
-    <w:p>
-      <w:pPr>
-        <w:pStyle w:val="Caption"/>
-        <w:jc w:val="center"/>
-      </w:pPr>
-      <w:r>
-        <w:rPr>
-          <w:rFonts w:ascii="Times New Roman" w:hAnsi="Times New Roman"/>
-          <w:i/>
-          <w:sz w:val="20"/>
-        </w:rPr>
-        <w:t>dodona-series-overview-3</w:t>
-      </w:r>
-    </w:p>
-    <w:p>
-      <w:r>
-        <w:rPr>
-          <w:b/>
-        </w:rPr>
-        <w:t>Description:</w:t>
-      </w:r>
-      <w:r>
-        <w:t xml:space="preserve"> Covers the final section *Analyse en Evaluatie in Statistiek*, including advanced interpretation tasks (e.g., boxplots, leverage, spurious correlation).</w:t>
-      </w:r>
-    </w:p>
-    <w:p>
-      <w:r>
-        <w:rPr>
-          <w:b/>
-        </w:rPr>
-        <w:t>Purpose:</w:t>
-      </w:r>
-      <w:r>
-        <w:t xml:space="preserve"> This section supports higher-order thinking with questions that target Bloom's levels: Analyze and Evaluate. It encourages students to interpret patterns, detect outliers, and assess methodological choices using realistic data.</w:t>
-      </w:r>
-    </w:p>
-    <w:p>
-      <w:pPr>
-        <w:pStyle w:val="Heading2"/>
-      </w:pPr>
-      <w:r>
-        <w:rPr>
-          <w:rFonts w:ascii="Times New Roman" w:hAnsi="Times New Roman"/>
-          <w:color w:val="000000"/>
-        </w:rPr>
-        <w:t>Performance Monitoring</w:t>
-      </w:r>
-    </w:p>
-    <w:p>
-      <w:pPr>
-        <w:pStyle w:val="Heading3"/>
-      </w:pPr>
-      <w:r>
-        <w:rPr>
-          <w:rFonts w:ascii="Times New Roman" w:hAnsi="Times New Roman"/>
-          <w:color w:val="000000"/>
-        </w:rPr>
-        <w:t>4. Score Summary (Total Overview)</w:t>
-      </w:r>
-    </w:p>
-    <w:p>
-      <w:pPr>
-        <w:jc w:val="center"/>
-      </w:pPr>
-    </w:p>
-    <w:p>
-      <w:r>
-        <w:drawing>
-          <wp:inline xmlns:a="http://schemas.openxmlformats.org/drawingml/2006/main" xmlns:pic="http://schemas.openxmlformats.org/drawingml/2006/picture">
-            <wp:extent cx="5486400" cy="1993635"/>
-            <wp:docPr id="4" name="Picture 4"/>
-            <wp:cNvGraphicFramePr>
-              <a:graphicFrameLocks noChangeAspect="1"/>
-            </wp:cNvGraphicFramePr>
-            <a:graphic>
-              <a:graphicData uri="http://schemas.openxmlformats.org/drawingml/2006/picture">
-                <pic:pic>
-                  <pic:nvPicPr>
-                    <pic:cNvPr id="0" name="dodona_scoresheet_total_overview.png"/>
-                    <pic:cNvPicPr/>
-                  </pic:nvPicPr>
-                  <pic:blipFill>
-                    <a:blip r:embed="rId12"/>
-                    <a:stretch>
-                      <a:fillRect/>
-                    </a:stretch>
-                  </pic:blipFill>
-                  <pic:spPr>
-                    <a:xfrm>
-                      <a:off x="0" y="0"/>
-                      <a:ext cx="5486400" cy="1993635"/>
-                    </a:xfrm>
-                    <a:prstGeom prst="rect"/>
-                  </pic:spPr>
-                </pic:pic>
-              </a:graphicData>
-            </a:graphic>
-          </wp:inline>
-        </w:drawing>
-      </w:r>
-    </w:p>
-    <w:p>
-      <w:pPr>
-        <w:pStyle w:val="Caption"/>
-        <w:jc w:val="center"/>
-      </w:pPr>
-      <w:r>
-        <w:rPr>
-          <w:rFonts w:ascii="Times New Roman" w:hAnsi="Times New Roman"/>
-          <w:i/>
-          <w:sz w:val="20"/>
-        </w:rPr>
-        <w:t>Score Summary (Total Overview)</w:t>
-      </w:r>
-    </w:p>
-    <w:p>
-      <w:r>
-        <w:rPr>
-          <w:b/>
-        </w:rPr>
-        <w:t>Description:</w:t>
-      </w:r>
-      <w:r>
-        <w:t xml:space="preserve"> This shows the overall completion status for each user across the three sections.</w:t>
-      </w:r>
-    </w:p>
-    <w:p>
-      <w:r>
-        <w:rPr>
-          <w:b/>
-        </w:rPr>
-        <w:t>Purpose:</w:t>
-      </w:r>
-      <w:r>
-        <w:t xml:space="preserve"> Allows monitoring of student progress and identifies where further scaffolding or support may be needed.</w:t>
-      </w:r>
-    </w:p>
-    <w:p>
-      <w:r>
-        <w:t>__________________________________________________</w:t>
-      </w:r>
-    </w:p>
-    <w:p>
-      <w:pPr>
-        <w:pStyle w:val="Heading3"/>
-      </w:pPr>
-      <w:r>
-        <w:rPr>
-          <w:rFonts w:ascii="Times New Roman" w:hAnsi="Times New Roman"/>
-          <w:color w:val="000000"/>
-        </w:rPr>
-        <w:t>5. Score Summary – Basic Concepts</w:t>
-      </w:r>
-    </w:p>
-    <w:p>
-      <w:pPr>
-        <w:jc w:val="center"/>
-      </w:pPr>
-    </w:p>
-    <w:p>
-      <w:r>
-        <w:drawing>
-          <wp:inline xmlns:a="http://schemas.openxmlformats.org/drawingml/2006/main" xmlns:pic="http://schemas.openxmlformats.org/drawingml/2006/picture">
-            <wp:extent cx="5486400" cy="1983240"/>
-            <wp:docPr id="5" name="Picture 5"/>
-            <wp:cNvGraphicFramePr>
-              <a:graphicFrameLocks noChangeAspect="1"/>
-            </wp:cNvGraphicFramePr>
-            <a:graphic>
-              <a:graphicData uri="http://schemas.openxmlformats.org/drawingml/2006/picture">
-                <pic:pic>
-                  <pic:nvPicPr>
-                    <pic:cNvPr id="0" name="dodona_scoresheet_basisbegrippen_toepassingen.png"/>
-                    <pic:cNvPicPr/>
-                  </pic:nvPicPr>
-                  <pic:blipFill>
-                    <a:blip r:embed="rId13"/>
-                    <a:stretch>
-                      <a:fillRect/>
-                    </a:stretch>
-                  </pic:blipFill>
-                  <pic:spPr>
-                    <a:xfrm>
-                      <a:off x="0" y="0"/>
-                      <a:ext cx="5486400" cy="1983240"/>
-                    </a:xfrm>
-                    <a:prstGeom prst="rect"/>
-                  </pic:spPr>
-                </pic:pic>
-              </a:graphicData>
-            </a:graphic>
-          </wp:inline>
-        </w:drawing>
-      </w:r>
-    </w:p>
-    <w:p>
-      <w:pPr>
-        <w:pStyle w:val="Caption"/>
-        <w:jc w:val="center"/>
-      </w:pPr>
-      <w:r>
-        <w:rPr>
-          <w:rFonts w:ascii="Times New Roman" w:hAnsi="Times New Roman"/>
-          <w:i/>
-          <w:sz w:val="20"/>
-        </w:rPr>
-        <w:t>Score Summary – Basic Concepts</w:t>
-      </w:r>
-    </w:p>
-    <w:p>
-      <w:r>
-        <w:rPr>
-          <w:b/>
-        </w:rPr>
-        <w:t>Description:</w:t>
-      </w:r>
-      <w:r>
-        <w:t xml:space="preserve"> This view provides insight into user performance on foundational concepts like measurement levels and descriptive statistics.</w:t>
-      </w:r>
-    </w:p>
-    <w:p>
-      <w:r>
-        <w:rPr>
-          <w:b/>
-        </w:rPr>
-        <w:t>Purpose:</w:t>
-      </w:r>
-      <w:r>
-        <w:t xml:space="preserve"> Helps identify specific strengths and weaknesses in early-stage comprehension.</w:t>
-      </w:r>
-    </w:p>
-    <w:p>
-      <w:r>
-        <w:t>__________________________________________________</w:t>
-      </w:r>
-    </w:p>
-    <w:p>
-      <w:pPr>
-        <w:pStyle w:val="Heading3"/>
-      </w:pPr>
-      <w:r>
-        <w:rPr>
-          <w:rFonts w:ascii="Times New Roman" w:hAnsi="Times New Roman"/>
-          <w:color w:val="000000"/>
-        </w:rPr>
-        <w:t>6. Score Summary – Analysis and Evaluation</w:t>
-      </w:r>
-    </w:p>
-    <w:p>
-      <w:pPr>
-        <w:jc w:val="center"/>
-      </w:pPr>
-    </w:p>
-    <w:p>
-      <w:r>
-        <w:drawing>
-          <wp:inline xmlns:a="http://schemas.openxmlformats.org/drawingml/2006/main" xmlns:pic="http://schemas.openxmlformats.org/drawingml/2006/picture">
-            <wp:extent cx="5486400" cy="2202654"/>
-            <wp:docPr id="6" name="Picture 6"/>
-            <wp:cNvGraphicFramePr>
-              <a:graphicFrameLocks noChangeAspect="1"/>
-            </wp:cNvGraphicFramePr>
-            <a:graphic>
-              <a:graphicData uri="http://schemas.openxmlformats.org/drawingml/2006/picture">
-                <pic:pic>
-                  <pic:nvPicPr>
-                    <pic:cNvPr id="0" name="dodona_scoresheet_analyse_evaluatie_statistiek.png"/>
-                    <pic:cNvPicPr/>
-                  </pic:nvPicPr>
-                  <pic:blipFill>
-                    <a:blip r:embed="rId14"/>
-                    <a:stretch>
-                      <a:fillRect/>
-                    </a:stretch>
-                  </pic:blipFill>
-                  <pic:spPr>
-                    <a:xfrm>
-                      <a:off x="0" y="0"/>
-                      <a:ext cx="5486400" cy="2202654"/>
-                    </a:xfrm>
-                    <a:prstGeom prst="rect"/>
-                  </pic:spPr>
-                </pic:pic>
-              </a:graphicData>
-            </a:graphic>
-          </wp:inline>
-        </w:drawing>
-      </w:r>
-    </w:p>
-    <w:p>
-      <w:pPr>
-        <w:pStyle w:val="Caption"/>
-        <w:jc w:val="center"/>
-      </w:pPr>
-      <w:r>
-        <w:rPr>
-          <w:rFonts w:ascii="Times New Roman" w:hAnsi="Times New Roman"/>
-          <w:i/>
-          <w:sz w:val="20"/>
-        </w:rPr>
-        <w:t>Score Summary – Analysis and Evaluation</w:t>
-      </w:r>
-    </w:p>
-    <w:p>
-      <w:r>
-        <w:rPr>
-          <w:b/>
-        </w:rPr>
-        <w:t>Description:</w:t>
-      </w:r>
-      <w:r>
-        <w:t xml:space="preserve"> This section reflects progress on more complex tasks such as regression, outliers, and statistical inference.</w:t>
-      </w:r>
-    </w:p>
-    <w:p>
-      <w:r>
-        <w:rPr>
-          <w:b/>
-        </w:rPr>
-        <w:t>Purpose:</w:t>
-      </w:r>
-      <w:r>
-        <w:t xml:space="preserve"> Highlights students' abilities to apply and evaluate statistical models using criminological data.</w:t>
-      </w:r>
-    </w:p>
-    <w:p>
-      <w:pPr>
-        <w:pStyle w:val="Heading2"/>
-      </w:pPr>
-      <w:r>
-        <w:rPr>
-          <w:rFonts w:ascii="Times New Roman" w:hAnsi="Times New Roman"/>
-          <w:color w:val="000000"/>
-        </w:rPr>
-        <w:t>Example Exercises</w:t>
-      </w:r>
-    </w:p>
-    <w:p>
-      <w:pPr>
-        <w:pStyle w:val="Heading3"/>
-      </w:pPr>
-      <w:r>
-        <w:rPr>
-          <w:rFonts w:ascii="Times New Roman" w:hAnsi="Times New Roman"/>
-          <w:color w:val="000000"/>
-        </w:rPr>
-        <w:t>7. Crime Rate Calculation Exercise</w:t>
-      </w:r>
-    </w:p>
-    <w:p>
-      <w:pPr>
-        <w:jc w:val="center"/>
-      </w:pPr>
-    </w:p>
-    <w:p>
-      <w:r>
-        <w:drawing>
-          <wp:inline xmlns:a="http://schemas.openxmlformats.org/drawingml/2006/main" xmlns:pic="http://schemas.openxmlformats.org/drawingml/2006/picture">
-            <wp:extent cx="5486400" cy="3653140"/>
-            <wp:docPr id="7" name="Picture 7"/>
-            <wp:cNvGraphicFramePr>
-              <a:graphicFrameLocks noChangeAspect="1"/>
-            </wp:cNvGraphicFramePr>
-            <a:graphic>
-              <a:graphicData uri="http://schemas.openxmlformats.org/drawingml/2006/picture">
-                <pic:pic>
-                  <pic:nvPicPr>
-                    <pic:cNvPr id="0" name="crime-rate-calculation.png"/>
-                    <pic:cNvPicPr/>
-                  </pic:nvPicPr>
-                  <pic:blipFill>
-                    <a:blip r:embed="rId15"/>
-                    <a:stretch>
-                      <a:fillRect/>
-                    </a:stretch>
-                  </pic:blipFill>
-                  <pic:spPr>
-                    <a:xfrm>
-                      <a:off x="0" y="0"/>
-                      <a:ext cx="5486400" cy="3653140"/>
-                    </a:xfrm>
-                    <a:prstGeom prst="rect"/>
-                  </pic:spPr>
-                </pic:pic>
-              </a:graphicData>
-            </a:graphic>
-          </wp:inline>
-        </w:drawing>
-      </w:r>
-    </w:p>
-    <w:p>
-      <w:pPr>
-        <w:pStyle w:val="Caption"/>
-        <w:jc w:val="center"/>
-      </w:pPr>
-      <w:r>
-        <w:rPr>
-          <w:rFonts w:ascii="Times New Roman" w:hAnsi="Times New Roman"/>
-          <w:i/>
-          <w:sz w:val="20"/>
-        </w:rPr>
-        <w:t>Crime Rate Calculation Exercise</w:t>
-      </w:r>
-    </w:p>
-    <w:p>
-      <w:r>
-        <w:rPr>
-          <w:b/>
-        </w:rPr>
-        <w:t>Description:</w:t>
-      </w:r>
-      <w:r>
-        <w:t xml:space="preserve"> A simple question asking students to calculate crime rate per 1,000 inhabitants.</w:t>
-      </w:r>
-    </w:p>
-    <w:p>
-      <w:r>
-        <w:rPr>
-          <w:b/>
-        </w:rPr>
-        <w:t>Purpose:</w:t>
-      </w:r>
-      <w:r>
-        <w:t xml:space="preserve"> Trains students in basic rate calculation using real-world population and crime data.</w:t>
-      </w:r>
-    </w:p>
-    <w:p>
-      <w:r>
-        <w:t>__________________________________________________</w:t>
-      </w:r>
-    </w:p>
-    <w:p>
-      <w:pPr>
-        <w:pStyle w:val="Heading3"/>
-      </w:pPr>
-      <w:r>
-        <w:rPr>
-          <w:rFonts w:ascii="Times New Roman" w:hAnsi="Times New Roman"/>
-          <w:color w:val="000000"/>
-        </w:rPr>
-        <w:t>8. Descriptive vs Inferential Statistics</w:t>
-      </w:r>
-    </w:p>
-    <w:p>
-      <w:pPr>
-        <w:jc w:val="center"/>
-      </w:pPr>
-    </w:p>
-    <w:p>
-      <w:r>
-        <w:drawing>
-          <wp:inline xmlns:a="http://schemas.openxmlformats.org/drawingml/2006/main" xmlns:pic="http://schemas.openxmlformats.org/drawingml/2006/picture">
-            <wp:extent cx="5486400" cy="3327442"/>
-            <wp:docPr id="8" name="Picture 8"/>
-            <wp:cNvGraphicFramePr>
-              <a:graphicFrameLocks noChangeAspect="1"/>
-            </wp:cNvGraphicFramePr>
-            <a:graphic>
-              <a:graphicData uri="http://schemas.openxmlformats.org/drawingml/2006/picture">
-                <pic:pic>
-                  <pic:nvPicPr>
-                    <pic:cNvPr id="0" name="descriptive-vs-inferential.png"/>
-                    <pic:cNvPicPr/>
-                  </pic:nvPicPr>
-                  <pic:blipFill>
-                    <a:blip r:embed="rId16"/>
-                    <a:stretch>
-                      <a:fillRect/>
-                    </a:stretch>
-                  </pic:blipFill>
-                  <pic:spPr>
-                    <a:xfrm>
-                      <a:off x="0" y="0"/>
-                      <a:ext cx="5486400" cy="3327442"/>
-                    </a:xfrm>
-                    <a:prstGeom prst="rect"/>
-                  </pic:spPr>
-                </pic:pic>
-              </a:graphicData>
-            </a:graphic>
-          </wp:inline>
-        </w:drawing>
-      </w:r>
-    </w:p>
-    <w:p>
-      <w:pPr>
-        <w:pStyle w:val="Caption"/>
-        <w:jc w:val="center"/>
-      </w:pPr>
-      <w:r>
-        <w:rPr>
-          <w:rFonts w:ascii="Times New Roman" w:hAnsi="Times New Roman"/>
-          <w:i/>
-          <w:sz w:val="20"/>
-        </w:rPr>
-        <w:t>Descriptive vs Inferential Statistics</w:t>
-      </w:r>
-    </w:p>
-    <w:p>
-      <w:r>
-        <w:rPr>
-          <w:b/>
-        </w:rPr>
-        <w:t>Description:</w:t>
-      </w:r>
-      <w:r>
-        <w:t xml:space="preserve"> This question checks understanding of the distinction between summarizing data and making predictions.</w:t>
-      </w:r>
-    </w:p>
-    <w:p>
-      <w:r>
-        <w:rPr>
-          <w:b/>
-        </w:rPr>
-        <w:t>Purpose:</w:t>
-      </w:r>
-      <w:r>
-        <w:t xml:space="preserve"> Reinforces conceptual clarity on the purpose of statistical approaches.</w:t>
-      </w:r>
-    </w:p>
-    <w:p>
-      <w:r>
-        <w:t>__________________________________________________</w:t>
-      </w:r>
-    </w:p>
-    <w:p>
-      <w:pPr>
-        <w:pStyle w:val="Heading3"/>
-      </w:pPr>
-      <w:r>
-        <w:rPr>
-          <w:rFonts w:ascii="Times New Roman" w:hAnsi="Times New Roman"/>
-          <w:color w:val="000000"/>
-        </w:rPr>
-        <w:t>9. Hypothesis Testing Exercise</w:t>
-      </w:r>
-    </w:p>
-    <w:p>
-      <w:pPr>
-        <w:jc w:val="center"/>
-      </w:pPr>
-    </w:p>
-    <w:p>
-      <w:r>
-        <w:drawing>
-          <wp:inline xmlns:a="http://schemas.openxmlformats.org/drawingml/2006/main" xmlns:pic="http://schemas.openxmlformats.org/drawingml/2006/picture">
-            <wp:extent cx="5486400" cy="2872522"/>
-            <wp:docPr id="9" name="Picture 9"/>
-            <wp:cNvGraphicFramePr>
-              <a:graphicFrameLocks noChangeAspect="1"/>
-            </wp:cNvGraphicFramePr>
-            <a:graphic>
-              <a:graphicData uri="http://schemas.openxmlformats.org/drawingml/2006/picture">
-                <pic:pic>
-                  <pic:nvPicPr>
-                    <pic:cNvPr id="0" name="hypothesis-video-question.png"/>
-                    <pic:cNvPicPr/>
-                  </pic:nvPicPr>
-                  <pic:blipFill>
-                    <a:blip r:embed="rId17"/>
-                    <a:stretch>
-                      <a:fillRect/>
-                    </a:stretch>
-                  </pic:blipFill>
-                  <pic:spPr>
-                    <a:xfrm>
-                      <a:off x="0" y="0"/>
-                      <a:ext cx="5486400" cy="2872522"/>
-                    </a:xfrm>
-                    <a:prstGeom prst="rect"/>
-                  </pic:spPr>
-                </pic:pic>
-              </a:graphicData>
-            </a:graphic>
-          </wp:inline>
-        </w:drawing>
-      </w:r>
-    </w:p>
-    <w:p>
-      <w:pPr>
-        <w:pStyle w:val="Caption"/>
-        <w:jc w:val="center"/>
-      </w:pPr>
-      <w:r>
-        <w:rPr>
-          <w:rFonts w:ascii="Times New Roman" w:hAnsi="Times New Roman"/>
-          <w:i/>
-          <w:sz w:val="20"/>
-        </w:rPr>
-        <w:t>Hypothesis Testing Exercise</w:t>
-      </w:r>
-    </w:p>
-    <w:p>
-      <w:r>
-        <w:rPr>
-          <w:b/>
-        </w:rPr>
-        <w:t>Description:</w:t>
-      </w:r>
-      <w:r>
-        <w:t xml:space="preserve"> A multimedia-supported question prompting students to define the correct null hypothesis.</w:t>
-      </w:r>
-    </w:p>
-    <w:p>
-      <w:r>
-        <w:rPr>
-          <w:b/>
-        </w:rPr>
-        <w:t>Purpose:</w:t>
-      </w:r>
-      <w:r>
-        <w:t xml:space="preserve"> Introduces inferential statistics with visual support, helping explain abstract ideas.</w:t>
-      </w:r>
-    </w:p>
-    <w:p>
-      <w:r>
-        <w:t>__________________________________________________</w:t>
-      </w:r>
-    </w:p>
-    <w:p>
-      <w:pPr>
-        <w:pStyle w:val="Heading3"/>
-      </w:pPr>
-      <w:r>
-        <w:rPr>
-          <w:rFonts w:ascii="Times New Roman" w:hAnsi="Times New Roman"/>
-          <w:color w:val="000000"/>
-        </w:rPr>
-        <w:t>10. Histogram Interpretation</w:t>
-      </w:r>
-    </w:p>
-    <w:p>
-      <w:pPr>
-        <w:jc w:val="center"/>
-      </w:pPr>
-    </w:p>
-    <w:p>
-      <w:r>
-        <w:drawing>
-          <wp:inline xmlns:a="http://schemas.openxmlformats.org/drawingml/2006/main" xmlns:pic="http://schemas.openxmlformats.org/drawingml/2006/picture">
-            <wp:extent cx="5486400" cy="3920230"/>
-            <wp:docPr id="10" name="Picture 10"/>
-            <wp:cNvGraphicFramePr>
-              <a:graphicFrameLocks noChangeAspect="1"/>
-            </wp:cNvGraphicFramePr>
-            <a:graphic>
-              <a:graphicData uri="http://schemas.openxmlformats.org/drawingml/2006/picture">
-                <pic:pic>
-                  <pic:nvPicPr>
-                    <pic:cNvPr id="0" name="histogram-interpretation.png"/>
-                    <pic:cNvPicPr/>
-                  </pic:nvPicPr>
-                  <pic:blipFill>
-                    <a:blip r:embed="rId18"/>
-                    <a:stretch>
-                      <a:fillRect/>
-                    </a:stretch>
-                  </pic:blipFill>
-                  <pic:spPr>
-                    <a:xfrm>
-                      <a:off x="0" y="0"/>
-                      <a:ext cx="5486400" cy="3920230"/>
-                    </a:xfrm>
-                    <a:prstGeom prst="rect"/>
-                  </pic:spPr>
-                </pic:pic>
-              </a:graphicData>
-            </a:graphic>
-          </wp:inline>
-        </w:drawing>
-      </w:r>
-    </w:p>
-    <w:p>
-      <w:pPr>
-        <w:pStyle w:val="Caption"/>
-        <w:jc w:val="center"/>
-      </w:pPr>
-      <w:r>
-        <w:rPr>
-          <w:rFonts w:ascii="Times New Roman" w:hAnsi="Times New Roman"/>
-          <w:i/>
-          <w:sz w:val="20"/>
-        </w:rPr>
-        <w:t>Histogram Interpretation</w:t>
-      </w:r>
-    </w:p>
-    <w:p>
-      <w:r>
-        <w:rPr>
-          <w:b/>
-        </w:rPr>
-        <w:t>Description:</w:t>
-      </w:r>
-      <w:r>
-        <w:t xml:space="preserve"> Asks students to interpret the shape and distribution from a histogram of participant ages.</w:t>
-      </w:r>
-    </w:p>
-    <w:p>
-      <w:r>
-        <w:rPr>
-          <w:b/>
-        </w:rPr>
-        <w:t>Purpose:</w:t>
-      </w:r>
-      <w:r>
-        <w:t xml:space="preserve"> Promotes data literacy and visual interpretation skills.</w:t>
+        <w:t>D) Geen van beide centrummaten is geschikt voor het analyseren van deze data</w:t>
       </w:r>
     </w:p>
     <w:p>
@@ -2609,100 +2277,546 @@
     </w:p>
     <w:p>
       <w:pPr>
-        <w:pStyle w:val="Heading3"/>
+        <w:pStyle w:val="ListBullet"/>
+      </w:pPr>
+      <w:r>
+        <w:rPr>
+          <w:b/>
+        </w:rPr>
+        <w:t>Correct Answer</w:t>
+      </w:r>
+      <w:r>
+        <w:rPr>
+          <w:b w:val="0"/>
+        </w:rPr>
+        <w:t>: "Juist! De mediaan (7) wordt minder beïnvloed door de extreme waarde van 40 in wijk 9. Het gemiddelde (10) wordt sterk omhoog getrokken door deze uitschieter. Bij het rapporteren van 'typische' inbraakcijfers aan beleidsmakers zou de mediaan een accurater beeld geven."</w:t>
+      </w:r>
+    </w:p>
+    <w:p>
+      <w:pPr>
+        <w:pStyle w:val="ListBullet"/>
+      </w:pPr>
+      <w:r>
+        <w:rPr>
+          <w:b/>
+        </w:rPr>
+        <w:t>Incorrect Answer</w:t>
+      </w:r>
+      <w:r>
+        <w:rPr>
+          <w:b w:val="0"/>
+        </w:rPr>
+        <w:t>: "Niet correct. Het gemiddelde (10) wordt sterk beïnvloed door de uitschieter van 40 inbraken in één wijk. Dit geeft een vertekend beeld van de 'typische' wijk, aangezien 9 van de 10 wijken tussen 5-9 inbraken hebben."</w:t>
+      </w:r>
+    </w:p>
+    <w:p>
+      <w:pPr>
+        <w:pStyle w:val="Heading2"/>
       </w:pPr>
       <w:r>
         <w:rPr>
           <w:rFonts w:ascii="Times New Roman" w:hAnsi="Times New Roman"/>
           <w:color w:val="000000"/>
         </w:rPr>
-        <w:t>11. Outlier Identification (Correct Answer)</w:t>
+        <w:t>Hints and Resources</w:t>
       </w:r>
     </w:p>
     <w:p>
       <w:pPr>
-        <w:jc w:val="center"/>
+        <w:pStyle w:val="ListBullet"/>
       </w:pPr>
-      <w:r>
-        <w:t>[Image: Outlier Identification (Correct Answer) - Correct Answer]</w:t>
-        <w:br/>
-        <w:t>File not found</w:t>
-      </w:r>
-    </w:p>
-    <w:p>
       <w:r>
         <w:rPr>
           <w:b/>
         </w:rPr>
-        <w:t>Description:</w:t>
+        <w:t>Hint Examples</w:t>
       </w:r>
       <w:r>
-        <w:t xml:space="preserve"> Demonstrates how feedback is presented when students correctly identify a statistical outlier.</w:t>
+        <w:rPr>
+          <w:b w:val="0"/>
+        </w:rPr>
+        <w:t>:</w:t>
       </w:r>
     </w:p>
     <w:p>
+      <w:pPr>
+        <w:pStyle w:val="ListBullet"/>
+      </w:pPr>
+      <w:r>
+        <w:t>"Bereken zowel het gemiddelde als de mediaan en vergelijk de resultaten."</w:t>
+      </w:r>
+    </w:p>
+    <w:p>
+      <w:pPr>
+        <w:pStyle w:val="ListBullet"/>
+      </w:pPr>
+      <w:r>
+        <w:t>"Visualiseer de data met een boxplot om de positie van de uitschieter te zien."</w:t>
+      </w:r>
+    </w:p>
+    <w:p>
+      <w:pPr>
+        <w:pStyle w:val="ListBullet"/>
+      </w:pPr>
       <w:r>
         <w:rPr>
           <w:b/>
         </w:rPr>
-        <w:t>Purpose:</w:t>
+        <w:t>External Resources</w:t>
       </w:r>
       <w:r>
-        <w:t xml:space="preserve"> Confirms correct reasoning with step-by-step solution and statistical justification (Z-score logic).</w:t>
-      </w:r>
-    </w:p>
-    <w:p>
-      <w:r>
-        <w:t>__________________________________________________</w:t>
+        <w:rPr>
+          <w:b w:val="0"/>
+        </w:rPr>
+        <w:t>: Video tutorials, infographics, simulations, glossary of statistical terms, textbook links</w:t>
       </w:r>
     </w:p>
     <w:p>
       <w:pPr>
-        <w:pStyle w:val="Heading3"/>
+        <w:pStyle w:val="Heading1"/>
       </w:pPr>
       <w:r>
         <w:rPr>
           <w:rFonts w:ascii="Times New Roman" w:hAnsi="Times New Roman"/>
           <w:color w:val="000000"/>
         </w:rPr>
-        <w:t>12. Outlier Identification (Incorrect Answer)</w:t>
+        <w:t>5. Platform Implementation and Monitoring</w:t>
       </w:r>
     </w:p>
     <w:p>
       <w:pPr>
-        <w:jc w:val="center"/>
+        <w:pStyle w:val="Heading2"/>
       </w:pPr>
       <w:r>
-        <w:t>[Image: Outlier Identification (Incorrect Answer) - Incorrect Answer]</w:t>
-        <w:br/>
-        <w:t>File not found</w:t>
+        <w:rPr>
+          <w:rFonts w:ascii="Times New Roman" w:hAnsi="Times New Roman"/>
+          <w:color w:val="000000"/>
+        </w:rPr>
+        <w:t>Course Structure in Dodona</w:t>
+      </w:r>
+    </w:p>
+    <w:p>
+      <w:r>
+        <w:t>The platform organizes content following Bloom's cognitive progression:</w:t>
+      </w:r>
+    </w:p>
+    <w:p>
+      <w:pPr>
+        <w:pStyle w:val="ListNumber"/>
+      </w:pPr>
+      <w:r>
+        <w:rPr>
+          <w:b/>
+        </w:rPr>
+        <w:t>Foundation (Questions 1-4)</w:t>
+      </w:r>
+      <w:r>
+        <w:rPr>
+          <w:b w:val="0"/>
+        </w:rPr>
+        <w:t>: Basic concepts of measurement, descriptive statistics, hypothesis testing, and central tendency (Remember &amp; Understand)</w:t>
       </w:r>
     </w:p>
     <w:p>
       <w:r>
         <w:rPr>
+          <w:b w:val="0"/>
+        </w:rPr>
+        <w:t xml:space="preserve">2. </w:t>
+      </w:r>
+      <w:r>
+        <w:rPr>
           <w:b/>
         </w:rPr>
-        <w:t>Description:</w:t>
+        <w:t>Intermediate (Questions 5-10)</w:t>
       </w:r>
       <w:r>
-        <w:t xml:space="preserve"> Illustrates how detailed feedback is used to correct misunderstandings.</w:t>
+        <w:rPr>
+          <w:b w:val="0"/>
+        </w:rPr>
+        <w:t>: Crime rate calculations, sampling distributions, chi-square tests, histograms, and boxplots (Apply &amp; Analyze)</w:t>
       </w:r>
     </w:p>
     <w:p>
       <w:r>
         <w:rPr>
+          <w:b w:val="0"/>
+        </w:rPr>
+        <w:t xml:space="preserve">3. </w:t>
+      </w:r>
+      <w:r>
+        <w:rPr>
           <w:b/>
         </w:rPr>
-        <w:t>Purpose:</w:t>
+        <w:t>Advanced (Questions 11-15)</w:t>
       </w:r>
       <w:r>
-        <w:t xml:space="preserve"> Leverages feedback as a learning opportunity by explaining why an answer is incorrect.</w:t>
+        <w:rPr>
+          <w:b w:val="0"/>
+        </w:rPr>
+        <w:t>: Relationships between variables, partial correlation, significance testing, spurious correlation, and research design creation (Evaluate &amp; Create)</w:t>
+      </w:r>
+    </w:p>
+    <w:p>
+      <w:pPr>
+        <w:pStyle w:val="Heading2"/>
+      </w:pPr>
+      <w:r>
+        <w:rPr>
+          <w:rFonts w:ascii="Times New Roman" w:hAnsi="Times New Roman"/>
+          <w:color w:val="000000"/>
+        </w:rPr>
+        <w:t>Performance Tracking</w:t>
+      </w:r>
+    </w:p>
+    <w:p>
+      <w:r>
+        <w:t>The Dodona platform provides:</w:t>
+      </w:r>
+    </w:p>
+    <w:p>
+      <w:pPr>
+        <w:pStyle w:val="ListBullet"/>
+      </w:pPr>
+      <w:r>
+        <w:t>Comprehensive dashboards for student progress monitoring</w:t>
+      </w:r>
+    </w:p>
+    <w:p>
+      <w:pPr>
+        <w:pStyle w:val="ListBullet"/>
+      </w:pPr>
+      <w:r>
+        <w:t>Performance breakdowns by course section</w:t>
+      </w:r>
+    </w:p>
+    <w:p>
+      <w:pPr>
+        <w:pStyle w:val="ListBullet"/>
+      </w:pPr>
+      <w:r>
+        <w:t>Identification of conceptual gaps requiring intervention</w:t>
+      </w:r>
+    </w:p>
+    <w:p>
+      <w:pPr>
+        <w:pStyle w:val="Heading2"/>
+      </w:pPr>
+      <w:r>
+        <w:rPr>
+          <w:rFonts w:ascii="Times New Roman" w:hAnsi="Times New Roman"/>
+          <w:color w:val="000000"/>
+        </w:rPr>
+        <w:t>Example Exercises</w:t>
+      </w:r>
+    </w:p>
+    <w:p>
+      <w:r>
+        <w:t>These selected exercises demonstrate the application of Bloom's levels:</w:t>
+      </w:r>
+    </w:p>
+    <w:p>
+      <w:pPr>
+        <w:pStyle w:val="ListBullet"/>
+      </w:pPr>
+      <w:r>
+        <w:rPr>
+          <w:b/>
+        </w:rPr>
+        <w:t>Descriptive vs. Inferential Statistics</w:t>
+      </w:r>
+      <w:r>
+        <w:rPr>
+          <w:b w:val="0"/>
+        </w:rPr>
+        <w:t>: Foundational differentiation exercise (Remember)</w:t>
+      </w:r>
+    </w:p>
+    <w:p>
+      <w:pPr>
+        <w:pStyle w:val="ListBullet"/>
+      </w:pPr>
+      <w:r>
+        <w:rPr>
+          <w:b/>
+        </w:rPr>
+        <w:t>Hypothesis Testing with Video</w:t>
+      </w:r>
+      <w:r>
+        <w:rPr>
+          <w:b w:val="0"/>
+        </w:rPr>
+        <w:t>: Multimedia approach to abstract concepts (Understand)</w:t>
+      </w:r>
+    </w:p>
+    <w:p>
+      <w:pPr>
+        <w:pStyle w:val="ListBullet"/>
+      </w:pPr>
+      <w:r>
+        <w:rPr>
+          <w:b/>
+        </w:rPr>
+        <w:t>Crime Rate Calculation</w:t>
+      </w:r>
+      <w:r>
+        <w:rPr>
+          <w:b w:val="0"/>
+        </w:rPr>
+        <w:t>: Practical application of mathematical operations (Apply)</w:t>
+      </w:r>
+    </w:p>
+    <w:p>
+      <w:pPr>
+        <w:pStyle w:val="ListBullet"/>
+      </w:pPr>
+      <w:r>
+        <w:rPr>
+          <w:b/>
+        </w:rPr>
+        <w:t>Histogram Interpretation</w:t>
+      </w:r>
+      <w:r>
+        <w:rPr>
+          <w:b w:val="0"/>
+        </w:rPr>
+        <w:t>: Data literacy for population characteristics (Analyze)</w:t>
+      </w:r>
+    </w:p>
+    <w:p>
+      <w:pPr>
+        <w:pStyle w:val="Heading1"/>
+      </w:pPr>
+      <w:r>
+        <w:rPr>
+          <w:rFonts w:ascii="Times New Roman" w:hAnsi="Times New Roman"/>
+          <w:color w:val="000000"/>
+        </w:rPr>
+        <w:t>6. Technical Implementation</w:t>
+      </w:r>
+    </w:p>
+    <w:p>
+      <w:pPr>
+        <w:pStyle w:val="Heading2"/>
+      </w:pPr>
+      <w:r>
+        <w:rPr>
+          <w:rFonts w:ascii="Times New Roman" w:hAnsi="Times New Roman"/>
+          <w:color w:val="000000"/>
+        </w:rPr>
+        <w:t>Technical Framework</w:t>
+      </w:r>
+    </w:p>
+    <w:p>
+      <w:pPr>
+        <w:pStyle w:val="ListBullet"/>
+      </w:pPr>
+      <w:r>
+        <w:rPr>
+          <w:b/>
+        </w:rPr>
+        <w:t>R scripts</w:t>
+      </w:r>
+      <w:r>
+        <w:rPr>
+          <w:b w:val="0"/>
+        </w:rPr>
+        <w:t xml:space="preserve"> for automated answer validation and feedback</w:t>
+      </w:r>
+    </w:p>
+    <w:p>
+      <w:pPr>
+        <w:pStyle w:val="ListBullet"/>
+      </w:pPr>
+      <w:r>
+        <w:rPr>
+          <w:b/>
+        </w:rPr>
+        <w:t>Markdown</w:t>
+      </w:r>
+      <w:r>
+        <w:rPr>
+          <w:b w:val="0"/>
+        </w:rPr>
+        <w:t xml:space="preserve"> for content presentation</w:t>
+      </w:r>
+    </w:p>
+    <w:p>
+      <w:pPr>
+        <w:pStyle w:val="ListBullet"/>
+      </w:pPr>
+      <w:r>
+        <w:rPr>
+          <w:b/>
+        </w:rPr>
+        <w:t>JSON configuration</w:t>
+      </w:r>
+      <w:r>
+        <w:rPr>
+          <w:b w:val="0"/>
+        </w:rPr>
+        <w:t xml:space="preserve"> files for exercise parameters</w:t>
+      </w:r>
+    </w:p>
+    <w:p>
+      <w:pPr>
+        <w:pStyle w:val="Heading2"/>
+      </w:pPr>
+      <w:r>
+        <w:rPr>
+          <w:rFonts w:ascii="Times New Roman" w:hAnsi="Times New Roman"/>
+          <w:color w:val="000000"/>
+        </w:rPr>
+        <w:t>Accessibility and Integration</w:t>
+      </w:r>
+    </w:p>
+    <w:p>
+      <w:pPr>
+        <w:pStyle w:val="ListBullet"/>
+      </w:pPr>
+      <w:r>
+        <w:rPr>
+          <w:b/>
+        </w:rPr>
+        <w:t>Language Support</w:t>
+      </w:r>
+      <w:r>
+        <w:rPr>
+          <w:b w:val="0"/>
+        </w:rPr>
+        <w:t>: Dutch content with terminology aligned to student knowledge</w:t>
+      </w:r>
+    </w:p>
+    <w:p>
+      <w:pPr>
+        <w:pStyle w:val="ListBullet"/>
+      </w:pPr>
+      <w:r>
+        <w:rPr>
+          <w:b/>
+        </w:rPr>
+        <w:t>Visual Alternatives</w:t>
+      </w:r>
+      <w:r>
+        <w:rPr>
+          <w:b w:val="0"/>
+        </w:rPr>
+        <w:t>: Text descriptions for all visual elements</w:t>
+      </w:r>
+    </w:p>
+    <w:p>
+      <w:pPr>
+        <w:pStyle w:val="ListBullet"/>
+      </w:pPr>
+      <w:r>
+        <w:rPr>
+          <w:b/>
+        </w:rPr>
+        <w:t>Auto-grading</w:t>
+      </w:r>
+      <w:r>
+        <w:rPr>
+          <w:b w:val="0"/>
+        </w:rPr>
+        <w:t>: Automated evaluation with detailed feedback</w:t>
+      </w:r>
+    </w:p>
+    <w:p>
+      <w:pPr>
+        <w:pStyle w:val="ListBullet"/>
+      </w:pPr>
+      <w:r>
+        <w:rPr>
+          <w:b/>
+        </w:rPr>
+        <w:t>Progress Tracking</w:t>
+      </w:r>
+      <w:r>
+        <w:rPr>
+          <w:b w:val="0"/>
+        </w:rPr>
+        <w:t>: Monitoring of completion rates and performance</w:t>
+      </w:r>
+    </w:p>
+    <w:p>
+      <w:pPr>
+        <w:pStyle w:val="Heading2"/>
+      </w:pPr>
+      <w:r>
+        <w:rPr>
+          <w:rFonts w:ascii="Times New Roman" w:hAnsi="Times New Roman"/>
+          <w:color w:val="000000"/>
+        </w:rPr>
+        <w:t>Future Development</w:t>
+      </w:r>
+    </w:p>
+    <w:p>
+      <w:r>
+        <w:t>Planned enhancements include:</w:t>
+      </w:r>
+    </w:p>
+    <w:p>
+      <w:pPr>
+        <w:pStyle w:val="ListBullet"/>
+      </w:pPr>
+      <w:r>
+        <w:t>R Studio integration for complex data analysis</w:t>
+      </w:r>
+    </w:p>
+    <w:p>
+      <w:pPr>
+        <w:pStyle w:val="ListBullet"/>
+      </w:pPr>
+      <w:r>
+        <w:t>Advanced multivariate statistical methods</w:t>
+      </w:r>
+    </w:p>
+    <w:p>
+      <w:pPr>
+        <w:pStyle w:val="ListBullet"/>
+      </w:pPr>
+      <w:r>
+        <w:t>Adaptive learning pathways based on performance</w:t>
+      </w:r>
+    </w:p>
+    <w:p>
+      <w:pPr>
+        <w:pStyle w:val="ListBullet"/>
+      </w:pPr>
+      <w:r>
+        <w:t>Collaborative peer learning exercises</w:t>
+      </w:r>
+    </w:p>
+    <w:p>
+      <w:r>
+        <w:t>This learning path combines technical accuracy with pedagogical insight to create an inclusive environment where criminology students build confidence through meaningful engagement with statistical concepts.</w:t>
+      </w:r>
+    </w:p>
+    <w:p>
+      <w:pPr>
+        <w:pStyle w:val="Heading1"/>
+      </w:pPr>
+      <w:r>
+        <w:rPr>
+          <w:rFonts w:ascii="Times New Roman" w:hAnsi="Times New Roman"/>
+          <w:color w:val="000000"/>
+        </w:rPr>
+        <w:t>7. References</w:t>
+      </w:r>
+    </w:p>
+    <w:p>
+      <w:r>
+        <w:t>Anderson, L. W., Krathwohl, D. R., Airasian, P. W., Cruikshank, K. A., Mayer, R. E., Pintrich, P. R., Raths, J., &amp; Wittrock, M. C. (2001). *A taxonomy for learning, teaching, and assessing: A revision of Bloom's Taxonomy of Educational Objectives*. Longman.</w:t>
+      </w:r>
+    </w:p>
+    <w:p>
+      <w:r>
+        <w:t>Krathwohl, D. R. (2002). A revision of Bloom's taxonomy: An overview. *Theory into Practice*, 41(4), 212-218.</w:t>
       </w:r>
     </w:p>
     <w:sectPr>
       <w:pgSz w:w="12240" w:h="15840"/>
-      <w:pgMar w:top="1440" w:right="1800" w:bottom="1440" w:left="1800" w:header="720" w:footer="720" w:gutter="0"/>
+      <w:pgMar w:top="1440" w:right="1440" w:bottom="1440" w:left="1440" w:header="720" w:footer="720" w:gutter="0"/>
       <w:cols w:space="720"/>
       <w:docGrid w:linePitch="360"/>
     </w:sectPr>
@@ -3073,6 +3187,9 @@
     <w:name w:val="Normal"/>
     <w:qFormat/>
     <w:rsid w:val="00FC693F"/>
+    <w:pPr>
+      <w:spacing w:after="160" w:line="276" w:lineRule="auto"/>
+    </w:pPr>
     <w:rPr>
       <w:rFonts w:ascii="Times New Roman" w:hAnsi="Times New Roman"/>
       <w:sz w:val="22"/>
@@ -3133,7 +3250,7 @@
     <w:pPr>
       <w:keepNext/>
       <w:keepLines/>
-      <w:spacing w:before="480" w:after="0"/>
+      <w:spacing w:before="240" w:after="120"/>
       <w:outlineLvl w:val="0"/>
     </w:pPr>
     <w:rPr>
@@ -3141,7 +3258,7 @@
       <w:b/>
       <w:bCs/>
       <w:color w:val="000000"/>
-      <w:sz w:val="28"/>
+      <w:sz w:val="32"/>
       <w:szCs w:val="28"/>
     </w:rPr>
   </w:style>
@@ -3157,7 +3274,7 @@
     <w:pPr>
       <w:keepNext/>
       <w:keepLines/>
-      <w:spacing w:before="200" w:after="0"/>
+      <w:spacing w:before="240" w:after="120"/>
       <w:outlineLvl w:val="1"/>
     </w:pPr>
     <w:rPr>
@@ -3165,7 +3282,7 @@
       <w:b/>
       <w:bCs/>
       <w:color w:val="000000"/>
-      <w:sz w:val="26"/>
+      <w:sz w:val="28"/>
       <w:szCs w:val="26"/>
     </w:rPr>
   </w:style>
@@ -3181,7 +3298,7 @@
     <w:pPr>
       <w:keepNext/>
       <w:keepLines/>
-      <w:spacing w:before="200" w:after="0"/>
+      <w:spacing w:before="240" w:after="120"/>
       <w:outlineLvl w:val="2"/>
     </w:pPr>
     <w:rPr>
@@ -3189,6 +3306,7 @@
       <w:b/>
       <w:bCs/>
       <w:color w:val="000000"/>
+      <w:sz w:val="26"/>
     </w:rPr>
   </w:style>
   <w:style w:type="paragraph" w:styleId="Heading4">
@@ -3204,7 +3322,7 @@
     <w:pPr>
       <w:keepNext/>
       <w:keepLines/>
-      <w:spacing w:before="200" w:after="0"/>
+      <w:spacing w:before="240" w:after="120"/>
       <w:outlineLvl w:val="3"/>
     </w:pPr>
     <w:rPr>
@@ -3214,6 +3332,7 @@
       <w:i/>
       <w:iCs/>
       <w:color w:val="000000"/>
+      <w:sz w:val="26"/>
     </w:rPr>
   </w:style>
   <w:style w:type="paragraph" w:styleId="Heading5">
@@ -3229,12 +3348,14 @@
     <w:pPr>
       <w:keepNext/>
       <w:keepLines/>
-      <w:spacing w:before="200" w:after="0"/>
+      <w:spacing w:before="240" w:after="120"/>
       <w:outlineLvl w:val="4"/>
     </w:pPr>
     <w:rPr>
       <w:rFonts w:asciiTheme="majorHAnsi" w:eastAsiaTheme="majorEastAsia" w:hAnsiTheme="majorHAnsi" w:cstheme="majorBidi" w:ascii="Times New Roman" w:hAnsi="Times New Roman"/>
+      <w:b/>
       <w:color w:val="000000"/>
+      <w:sz w:val="26"/>
     </w:rPr>
   </w:style>
   <w:style w:type="paragraph" w:styleId="Heading6">
@@ -3250,14 +3371,16 @@
     <w:pPr>
       <w:keepNext/>
       <w:keepLines/>
-      <w:spacing w:before="200" w:after="0"/>
+      <w:spacing w:before="240" w:after="120"/>
       <w:outlineLvl w:val="5"/>
     </w:pPr>
     <w:rPr>
       <w:rFonts w:asciiTheme="majorHAnsi" w:eastAsiaTheme="majorEastAsia" w:hAnsiTheme="majorHAnsi" w:cstheme="majorBidi" w:ascii="Times New Roman" w:hAnsi="Times New Roman"/>
+      <w:b/>
       <w:i/>
       <w:iCs/>
       <w:color w:val="000000"/>
+      <w:sz w:val="26"/>
     </w:rPr>
   </w:style>
   <w:style w:type="paragraph" w:styleId="Heading7">
@@ -3273,14 +3396,16 @@
     <w:pPr>
       <w:keepNext/>
       <w:keepLines/>
-      <w:spacing w:before="200" w:after="0"/>
+      <w:spacing w:before="240" w:after="120"/>
       <w:outlineLvl w:val="6"/>
     </w:pPr>
     <w:rPr>
       <w:rFonts w:asciiTheme="majorHAnsi" w:eastAsiaTheme="majorEastAsia" w:hAnsiTheme="majorHAnsi" w:cstheme="majorBidi" w:ascii="Times New Roman" w:hAnsi="Times New Roman"/>
+      <w:b/>
       <w:i/>
       <w:iCs/>
       <w:color w:val="000000"/>
+      <w:sz w:val="26"/>
     </w:rPr>
   </w:style>
   <w:style w:type="paragraph" w:styleId="Heading8">
@@ -3296,13 +3421,14 @@
     <w:pPr>
       <w:keepNext/>
       <w:keepLines/>
-      <w:spacing w:before="200" w:after="0"/>
+      <w:spacing w:before="240" w:after="120"/>
       <w:outlineLvl w:val="7"/>
     </w:pPr>
     <w:rPr>
       <w:rFonts w:asciiTheme="majorHAnsi" w:eastAsiaTheme="majorEastAsia" w:hAnsiTheme="majorHAnsi" w:cstheme="majorBidi" w:ascii="Times New Roman" w:hAnsi="Times New Roman"/>
+      <w:b/>
       <w:color w:val="000000"/>
-      <w:sz w:val="20"/>
+      <w:sz w:val="26"/>
       <w:szCs w:val="20"/>
     </w:rPr>
   </w:style>
@@ -3319,15 +3445,16 @@
     <w:pPr>
       <w:keepNext/>
       <w:keepLines/>
-      <w:spacing w:before="200" w:after="0"/>
+      <w:spacing w:before="240" w:after="120"/>
       <w:outlineLvl w:val="8"/>
     </w:pPr>
     <w:rPr>
       <w:rFonts w:asciiTheme="majorHAnsi" w:eastAsiaTheme="majorEastAsia" w:hAnsiTheme="majorHAnsi" w:cstheme="majorBidi" w:ascii="Times New Roman" w:hAnsi="Times New Roman"/>
+      <w:b/>
       <w:i/>
       <w:iCs/>
       <w:color w:val="000000"/>
-      <w:sz w:val="20"/>
+      <w:sz w:val="26"/>
       <w:szCs w:val="20"/>
     </w:rPr>
   </w:style>

</xml_diff>